<commit_message>
Update the documents for Probability and statistics
</commit_message>
<xml_diff>
--- a/docs/卷积.docx
+++ b/docs/卷积.docx
@@ -3030,13 +3030,7 @@
         <w:rPr>
           <w:rFonts w:hint="eastAsia"/>
         </w:rPr>
-        <w:t>中的向量</w:t>
-      </w:r>
-      <w:r>
-        <w:rPr>
-          <w:rFonts w:hint="eastAsia"/>
-        </w:rPr>
-        <w:t>，且满足</w:t>
+        <w:t>中的向量，且满足</w:t>
       </w:r>
       <m:oMath>
         <m:r>
@@ -3511,16 +3505,7 @@
           <w:rPr>
             <w:rFonts w:ascii="Cambria Math" w:hAnsi="Cambria Math"/>
           </w:rPr>
-          <m:t>*h</m:t>
-        </m:r>
-        <m:r>
-          <m:rPr>
-            <m:sty m:val="b"/>
-          </m:rPr>
-          <w:rPr>
-            <w:rFonts w:ascii="Cambria Math" w:hAnsi="Cambria Math"/>
-          </w:rPr>
-          <m:t>=</m:t>
+          <m:t>*h=</m:t>
         </m:r>
         <m:sSub>
           <m:sSubPr>
@@ -3837,15 +3822,7 @@
           <w:bCs/>
           <w:iCs/>
         </w:rPr>
-        <w:t>公</w:t>
-      </w:r>
-      <w:r>
-        <w:rPr>
-          <w:rFonts w:hint="eastAsia"/>
-          <w:bCs/>
-          <w:iCs/>
-        </w:rPr>
-        <w:t>的圆环矩阵，</w:t>
+        <w:t>公的圆环矩阵，</w:t>
       </w:r>
       <m:oMath>
         <m:sSub>
@@ -4088,16 +4065,7 @@
               <w:rPr>
                 <w:rFonts w:ascii="Cambria Math" w:hAnsi="Cambria Math"/>
               </w:rPr>
-              <m:t>,</m:t>
-            </m:r>
-            <m:r>
-              <m:rPr>
-                <m:sty m:val="bi"/>
-              </m:rPr>
-              <w:rPr>
-                <w:rFonts w:ascii="Cambria Math" w:hAnsi="Cambria Math"/>
-              </w:rPr>
-              <m:t>m</m:t>
+              <m:t>,m</m:t>
             </m:r>
           </m:sub>
         </m:sSub>
@@ -4382,16 +4350,7 @@
           <w:rPr>
             <w:rFonts w:ascii="Cambria Math" w:hAnsi="Cambria Math"/>
           </w:rPr>
-          <m:t xml:space="preserve"> </m:t>
-        </m:r>
-        <m:r>
-          <m:rPr>
-            <m:sty m:val="b"/>
-          </m:rPr>
-          <w:rPr>
-            <w:rFonts w:ascii="Cambria Math" w:hAnsi="Cambria Math"/>
-          </w:rPr>
-          <m:t>h</m:t>
+          <m:t xml:space="preserve"> h</m:t>
         </m:r>
       </m:oMath>
       <w:r>
@@ -4759,13 +4718,7 @@
                 <w:rPr>
                   <w:rFonts w:ascii="Cambria Math" w:hAnsi="Cambria Math"/>
                 </w:rPr>
-                <m:t>r=</m:t>
-              </m:r>
-              <m:r>
-                <w:rPr>
-                  <w:rFonts w:ascii="Cambria Math" w:hAnsi="Cambria Math"/>
-                </w:rPr>
-                <m:t>M</m:t>
+                <m:t>r=M</m:t>
               </m:r>
             </m:sub>
             <m:sup>
@@ -4773,13 +4726,7 @@
                 <w:rPr>
                   <w:rFonts w:ascii="Cambria Math" w:hAnsi="Cambria Math"/>
                 </w:rPr>
-                <m:t>M+</m:t>
-              </m:r>
-              <m:r>
-                <w:rPr>
-                  <w:rFonts w:ascii="Cambria Math" w:hAnsi="Cambria Math"/>
-                </w:rPr>
-                <m:t>m-1</m:t>
+                <m:t>M+m-1</m:t>
               </m:r>
             </m:sup>
             <m:e>
@@ -4800,13 +4747,7 @@
                     <w:rPr>
                       <w:rFonts w:ascii="Cambria Math" w:hAnsi="Cambria Math"/>
                     </w:rPr>
-                    <m:t>s=</m:t>
-                  </m:r>
-                  <m:r>
-                    <w:rPr>
-                      <w:rFonts w:ascii="Cambria Math" w:hAnsi="Cambria Math"/>
-                    </w:rPr>
-                    <m:t>N</m:t>
+                    <m:t>s=N</m:t>
                   </m:r>
                 </m:sub>
                 <m:sup>
@@ -4814,13 +4755,7 @@
                     <w:rPr>
                       <w:rFonts w:ascii="Cambria Math" w:hAnsi="Cambria Math"/>
                     </w:rPr>
-                    <m:t>N+</m:t>
-                  </m:r>
-                  <m:r>
-                    <w:rPr>
-                      <w:rFonts w:ascii="Cambria Math" w:hAnsi="Cambria Math"/>
-                    </w:rPr>
-                    <m:t>n-1</m:t>
+                    <m:t>N+n-1</m:t>
                   </m:r>
                 </m:sup>
                 <m:e>
@@ -5051,14 +4986,7 @@
           <w:rFonts w:hint="eastAsia"/>
           <w:bCs/>
         </w:rPr>
-        <w:t>空间</w:t>
-      </w:r>
-      <w:r>
-        <w:rPr>
-          <w:rFonts w:hint="eastAsia"/>
-          <w:bCs/>
-        </w:rPr>
-        <w:t>的元素.</w:t>
+        <w:t>空间的元素.</w:t>
       </w:r>
       <w:r>
         <w:rPr>
@@ -5099,16 +5027,7 @@
           <w:rPr>
             <w:rFonts w:ascii="Cambria Math" w:hAnsi="Cambria Math"/>
           </w:rPr>
-          <m:t>C</m:t>
-        </m:r>
-        <m:r>
-          <m:rPr>
-            <m:sty m:val="p"/>
-          </m:rPr>
-          <w:rPr>
-            <w:rFonts w:ascii="Cambria Math" w:hAnsi="Cambria Math"/>
-          </w:rPr>
-          <m:t>∈</m:t>
+          <m:t>C∈</m:t>
         </m:r>
         <m:sSub>
           <m:sSubPr>
@@ -5154,7 +5073,6 @@
     <w:p>
       <w:pPr>
         <w:rPr>
-          <w:rFonts w:hint="eastAsia"/>
           <w:bCs/>
         </w:rPr>
       </w:pPr>
@@ -5485,19 +5403,7 @@
         <w:rPr>
           <w:rFonts w:hint="eastAsia"/>
         </w:rPr>
-        <w:t>中的</w:t>
-      </w:r>
-      <w:r>
-        <w:rPr>
-          <w:rFonts w:hint="eastAsia"/>
-        </w:rPr>
-        <w:t>元素</w:t>
-      </w:r>
-      <w:r>
-        <w:rPr>
-          <w:rFonts w:hint="eastAsia"/>
-        </w:rPr>
-        <w:t>，且满足</w:t>
+        <w:t>中的元素，且满足</w:t>
       </w:r>
       <m:oMath>
         <m:r>
@@ -5507,43 +5413,7 @@
           <w:rPr>
             <w:rFonts w:ascii="Cambria Math" w:hAnsi="Cambria Math"/>
           </w:rPr>
-          <m:t>C</m:t>
-        </m:r>
-        <m:r>
-          <m:rPr>
-            <m:sty m:val="b"/>
-          </m:rPr>
-          <w:rPr>
-            <w:rFonts w:ascii="Cambria Math" w:hAnsi="Cambria Math"/>
-          </w:rPr>
-          <m:t>=</m:t>
-        </m:r>
-        <m:r>
-          <m:rPr>
-            <m:sty m:val="b"/>
-          </m:rPr>
-          <w:rPr>
-            <w:rFonts w:ascii="Cambria Math" w:hAnsi="Cambria Math"/>
-          </w:rPr>
-          <m:t>A</m:t>
-        </m:r>
-        <m:r>
-          <m:rPr>
-            <m:sty m:val="b"/>
-          </m:rPr>
-          <w:rPr>
-            <w:rFonts w:ascii="Cambria Math" w:hAnsi="Cambria Math"/>
-          </w:rPr>
-          <m:t>*</m:t>
-        </m:r>
-        <m:r>
-          <m:rPr>
-            <m:sty m:val="b"/>
-          </m:rPr>
-          <w:rPr>
-            <w:rFonts w:ascii="Cambria Math" w:hAnsi="Cambria Math"/>
-          </w:rPr>
-          <m:t>B</m:t>
+          <m:t>C=A*B</m:t>
         </m:r>
       </m:oMath>
       <w:r>
@@ -5715,7 +5585,6 @@
     <w:p>
       <w:pPr>
         <w:rPr>
-          <w:rFonts w:hint="eastAsia"/>
           <w:i/>
         </w:rPr>
       </w:pPr>
@@ -5882,72 +5751,556 @@
           </m:r>
         </m:oMath>
       </m:oMathPara>
-      <w:bookmarkStart w:id="0" w:name="_GoBack"/>
-      <w:bookmarkEnd w:id="0"/>
+    </w:p>
+    <w:p/>
+    <w:p>
+      <w:r>
+        <w:rPr>
+          <w:rFonts w:hint="eastAsia"/>
+        </w:rPr>
+        <w:t>4</w:t>
+      </w:r>
+      <w:r>
+        <w:t xml:space="preserve">.5 </w:t>
+      </w:r>
+      <w:r>
+        <w:rPr>
+          <w:rFonts w:hint="eastAsia"/>
+        </w:rPr>
+        <w:t>无限信号模型</w:t>
+      </w:r>
+    </w:p>
+    <w:p>
+      <w:r>
+        <w:rPr>
+          <w:rFonts w:hint="eastAsia"/>
+        </w:rPr>
+        <w:t>定义4.4</w:t>
+      </w:r>
+      <w:r>
+        <w:t xml:space="preserve"> </w:t>
+      </w:r>
+      <w:r>
+        <w:rPr>
+          <w:rFonts w:hint="eastAsia"/>
+        </w:rPr>
+        <w:t>对于每一个元素</w:t>
+      </w:r>
+      <m:oMath>
+        <m:r>
+          <m:rPr>
+            <m:sty m:val="b"/>
+          </m:rPr>
+          <w:rPr>
+            <w:rFonts w:ascii="Cambria Math" w:hAnsi="Cambria Math"/>
+          </w:rPr>
+          <m:t>x</m:t>
+        </m:r>
+        <m:r>
+          <m:rPr>
+            <m:sty m:val="p"/>
+          </m:rPr>
+          <w:rPr>
+            <w:rFonts w:ascii="Cambria Math" w:hAnsi="Cambria Math"/>
+          </w:rPr>
+          <m:t>∈</m:t>
+        </m:r>
+        <m:sSup>
+          <m:sSupPr>
+            <m:ctrlPr>
+              <w:rPr>
+                <w:rFonts w:ascii="Cambria Math" w:hAnsi="Cambria Math"/>
+              </w:rPr>
+            </m:ctrlPr>
+          </m:sSupPr>
+          <m:e>
+            <m:r>
+              <w:rPr>
+                <w:rFonts w:ascii="Cambria Math" w:hAnsi="Cambria Math"/>
+              </w:rPr>
+              <m:t>L</m:t>
+            </m:r>
+          </m:e>
+          <m:sup>
+            <m:r>
+              <w:rPr>
+                <w:rFonts w:ascii="Cambria Math" w:hAnsi="Cambria Math"/>
+              </w:rPr>
+              <m:t>2</m:t>
+            </m:r>
+          </m:sup>
+        </m:sSup>
+        <m:r>
+          <m:rPr>
+            <m:scr m:val="double-struck"/>
+          </m:rPr>
+          <w:rPr>
+            <w:rFonts w:ascii="Cambria Math" w:hAnsi="Cambria Math"/>
+          </w:rPr>
+          <m:t>(Z)</m:t>
+        </m:r>
+      </m:oMath>
+      <w:r>
+        <w:rPr>
+          <w:rFonts w:hint="eastAsia"/>
+        </w:rPr>
+        <w:t>，“离散时域傅里叶变换”(</w:t>
+      </w:r>
+      <w:r>
+        <w:t>DTFT)</w:t>
+      </w:r>
+      <w:r>
+        <w:rPr>
+          <w:rFonts w:hint="eastAsia"/>
+        </w:rPr>
+        <w:t>是区间</w:t>
+      </w:r>
+      <m:oMath>
+        <m:r>
+          <m:rPr>
+            <m:sty m:val="p"/>
+          </m:rPr>
+          <w:rPr>
+            <w:rFonts w:ascii="Cambria Math" w:hAnsi="Cambria Math"/>
+          </w:rPr>
+          <m:t>-</m:t>
+        </m:r>
+        <m:f>
+          <m:fPr>
+            <m:ctrlPr>
+              <w:rPr>
+                <w:rFonts w:ascii="Cambria Math" w:hAnsi="Cambria Math"/>
+              </w:rPr>
+            </m:ctrlPr>
+          </m:fPr>
+          <m:num>
+            <m:r>
+              <w:rPr>
+                <w:rFonts w:ascii="Cambria Math" w:hAnsi="Cambria Math"/>
+              </w:rPr>
+              <m:t>1</m:t>
+            </m:r>
+          </m:num>
+          <m:den>
+            <m:r>
+              <w:rPr>
+                <w:rFonts w:ascii="Cambria Math" w:hAnsi="Cambria Math"/>
+              </w:rPr>
+              <m:t>2</m:t>
+            </m:r>
+          </m:den>
+        </m:f>
+        <m:r>
+          <w:rPr>
+            <w:rFonts w:ascii="Cambria Math" w:hAnsi="Cambria Math"/>
+          </w:rPr>
+          <m:t>≤f≤</m:t>
+        </m:r>
+        <m:f>
+          <m:fPr>
+            <m:ctrlPr>
+              <w:rPr>
+                <w:rFonts w:ascii="Cambria Math" w:hAnsi="Cambria Math"/>
+                <w:i/>
+              </w:rPr>
+            </m:ctrlPr>
+          </m:fPr>
+          <m:num>
+            <m:r>
+              <w:rPr>
+                <w:rFonts w:ascii="Cambria Math" w:hAnsi="Cambria Math"/>
+              </w:rPr>
+              <m:t>1</m:t>
+            </m:r>
+          </m:num>
+          <m:den>
+            <m:r>
+              <w:rPr>
+                <w:rFonts w:ascii="Cambria Math" w:hAnsi="Cambria Math"/>
+              </w:rPr>
+              <m:t>2</m:t>
+            </m:r>
+          </m:den>
+        </m:f>
+      </m:oMath>
+      <w:r>
+        <w:rPr>
+          <w:rFonts w:hint="eastAsia"/>
+        </w:rPr>
+        <w:t>上的函数</w:t>
+      </w:r>
+      <m:oMath>
+        <m:r>
+          <m:rPr>
+            <m:sty m:val="p"/>
+          </m:rPr>
+          <w:rPr>
+            <w:rFonts w:ascii="Cambria Math" w:hAnsi="Cambria Math"/>
+          </w:rPr>
+          <m:t>X(f)</m:t>
+        </m:r>
+      </m:oMath>
+      <w:r>
+        <w:rPr>
+          <w:rFonts w:hint="eastAsia"/>
+        </w:rPr>
+        <w:t>，定义为</w:t>
+      </w:r>
+    </w:p>
+    <w:p>
+      <m:oMathPara>
+        <m:oMath>
+          <m:r>
+            <m:rPr>
+              <m:sty m:val="p"/>
+            </m:rPr>
+            <w:rPr>
+              <w:rFonts w:ascii="Cambria Math" w:hAnsi="Cambria Math"/>
+            </w:rPr>
+            <m:t>X</m:t>
+          </m:r>
+          <m:d>
+            <m:dPr>
+              <m:ctrlPr>
+                <w:rPr>
+                  <w:rFonts w:ascii="Cambria Math" w:hAnsi="Cambria Math"/>
+                </w:rPr>
+              </m:ctrlPr>
+            </m:dPr>
+            <m:e>
+              <m:r>
+                <m:rPr>
+                  <m:sty m:val="p"/>
+                </m:rPr>
+                <w:rPr>
+                  <w:rFonts w:ascii="Cambria Math" w:hAnsi="Cambria Math"/>
+                </w:rPr>
+                <m:t>f</m:t>
+              </m:r>
+            </m:e>
+          </m:d>
+          <m:r>
+            <m:rPr>
+              <m:sty m:val="p"/>
+            </m:rPr>
+            <w:rPr>
+              <w:rFonts w:ascii="Cambria Math" w:hAnsi="Cambria Math"/>
+            </w:rPr>
+            <m:t>=</m:t>
+          </m:r>
+          <m:nary>
+            <m:naryPr>
+              <m:chr m:val="∑"/>
+              <m:limLoc m:val="undOvr"/>
+              <m:ctrlPr>
+                <w:rPr>
+                  <w:rFonts w:ascii="Cambria Math" w:hAnsi="Cambria Math"/>
+                </w:rPr>
+              </m:ctrlPr>
+            </m:naryPr>
+            <m:sub>
+              <m:r>
+                <w:rPr>
+                  <w:rFonts w:ascii="Cambria Math" w:hAnsi="Cambria Math"/>
+                </w:rPr>
+                <m:t>k=-∞</m:t>
+              </m:r>
+            </m:sub>
+            <m:sup>
+              <m:r>
+                <w:rPr>
+                  <w:rFonts w:ascii="Cambria Math" w:hAnsi="Cambria Math"/>
+                </w:rPr>
+                <m:t>∞</m:t>
+              </m:r>
+            </m:sup>
+            <m:e>
+              <m:sSub>
+                <m:sSubPr>
+                  <m:ctrlPr>
+                    <w:rPr>
+                      <w:rFonts w:ascii="Cambria Math" w:hAnsi="Cambria Math"/>
+                      <w:i/>
+                    </w:rPr>
+                  </m:ctrlPr>
+                </m:sSubPr>
+                <m:e>
+                  <m:r>
+                    <w:rPr>
+                      <w:rFonts w:ascii="Cambria Math" w:hAnsi="Cambria Math"/>
+                    </w:rPr>
+                    <m:t>x</m:t>
+                  </m:r>
+                </m:e>
+                <m:sub>
+                  <m:r>
+                    <w:rPr>
+                      <w:rFonts w:ascii="Cambria Math" w:hAnsi="Cambria Math"/>
+                    </w:rPr>
+                    <m:t>k</m:t>
+                  </m:r>
+                </m:sub>
+              </m:sSub>
+              <m:sSup>
+                <m:sSupPr>
+                  <m:ctrlPr>
+                    <w:rPr>
+                      <w:rFonts w:ascii="Cambria Math" w:hAnsi="Cambria Math"/>
+                      <w:i/>
+                    </w:rPr>
+                  </m:ctrlPr>
+                </m:sSupPr>
+                <m:e>
+                  <m:r>
+                    <w:rPr>
+                      <w:rFonts w:ascii="Cambria Math" w:hAnsi="Cambria Math"/>
+                    </w:rPr>
+                    <m:t>e</m:t>
+                  </m:r>
+                </m:e>
+                <m:sup>
+                  <m:r>
+                    <w:rPr>
+                      <w:rFonts w:ascii="Cambria Math" w:hAnsi="Cambria Math"/>
+                    </w:rPr>
+                    <m:t>-</m:t>
+                  </m:r>
+                  <m:r>
+                    <w:rPr>
+                      <w:rFonts w:ascii="Cambria Math" w:hAnsi="Cambria Math"/>
+                    </w:rPr>
+                    <m:t>2π</m:t>
+                  </m:r>
+                  <m:r>
+                    <w:rPr>
+                      <w:rFonts w:ascii="Cambria Math" w:hAnsi="Cambria Math"/>
+                    </w:rPr>
+                    <m:t>i</m:t>
+                  </m:r>
+                  <m:r>
+                    <w:rPr>
+                      <w:rFonts w:ascii="Cambria Math" w:hAnsi="Cambria Math"/>
+                    </w:rPr>
+                    <m:t>kf</m:t>
+                  </m:r>
+                </m:sup>
+              </m:sSup>
+            </m:e>
+          </m:nary>
+          <m:r>
+            <w:rPr>
+              <w:rFonts w:ascii="Cambria Math" w:hAnsi="Cambria Math"/>
+            </w:rPr>
+            <m:t xml:space="preserve">.         </m:t>
+          </m:r>
+          <w:bookmarkStart w:id="0" w:name="_GoBack"/>
+          <w:bookmarkEnd w:id="0"/>
+          <m:r>
+            <w:rPr>
+              <w:rFonts w:ascii="Cambria Math" w:hAnsi="Cambria Math"/>
+            </w:rPr>
+            <m:t xml:space="preserve">                                                                  (4.16)</m:t>
+          </m:r>
+        </m:oMath>
+      </m:oMathPara>
+    </w:p>
+    <w:p>
+      <w:r>
+        <w:rPr>
+          <w:rFonts w:hint="eastAsia"/>
+        </w:rPr>
+        <w:t>“逆</w:t>
+      </w:r>
+      <w:r>
+        <w:rPr>
+          <w:rFonts w:hint="eastAsia"/>
+        </w:rPr>
+        <w:t>离散时域傅里叶变换</w:t>
+      </w:r>
+      <w:r>
+        <w:rPr>
+          <w:rFonts w:hint="eastAsia"/>
+        </w:rPr>
+        <w:t>”(</w:t>
+      </w:r>
+      <w:r>
+        <w:t>IDTFT)</w:t>
+      </w:r>
+      <w:r>
+        <w:rPr>
+          <w:rFonts w:hint="eastAsia"/>
+        </w:rPr>
+        <w:t>定义为</w:t>
+      </w:r>
     </w:p>
     <w:p>
       <w:pPr>
         <w:rPr>
           <w:rFonts w:hint="eastAsia"/>
+        </w:rPr>
+      </w:pPr>
+    </w:p>
+    <w:p>
+      <m:oMathPara>
+        <m:oMath>
+          <m:sSup>
+            <m:sSupPr>
+              <m:ctrlPr>
+                <w:rPr>
+                  <w:rFonts w:ascii="Cambria Math" w:hAnsi="Cambria Math"/>
+                </w:rPr>
+              </m:ctrlPr>
+            </m:sSupPr>
+            <m:e>
+              <m:r>
+                <w:rPr>
+                  <w:rFonts w:ascii="Cambria Math" w:hAnsi="Cambria Math"/>
+                </w:rPr>
+                <m:t>x</m:t>
+              </m:r>
+            </m:e>
+            <m:sup>
+              <m:r>
+                <w:rPr>
+                  <w:rFonts w:ascii="Cambria Math" w:hAnsi="Cambria Math"/>
+                </w:rPr>
+                <m:t>k</m:t>
+              </m:r>
+            </m:sup>
+          </m:sSup>
+          <m:r>
+            <w:rPr>
+              <w:rFonts w:ascii="Cambria Math" w:hAnsi="Cambria Math"/>
+            </w:rPr>
+            <m:t>=</m:t>
+          </m:r>
+          <m:nary>
+            <m:naryPr>
+              <m:limLoc m:val="subSup"/>
+              <m:ctrlPr>
+                <w:rPr>
+                  <w:rFonts w:ascii="Cambria Math" w:hAnsi="Cambria Math"/>
+                  <w:i/>
+                </w:rPr>
+              </m:ctrlPr>
+            </m:naryPr>
+            <m:sub>
+              <m:r>
+                <w:rPr>
+                  <w:rFonts w:ascii="Cambria Math" w:hAnsi="Cambria Math"/>
+                </w:rPr>
+                <m:t>-1/2</m:t>
+              </m:r>
+            </m:sub>
+            <m:sup>
+              <m:r>
+                <w:rPr>
+                  <w:rFonts w:ascii="Cambria Math" w:hAnsi="Cambria Math"/>
+                </w:rPr>
+                <m:t>1/2</m:t>
+              </m:r>
+            </m:sup>
+            <m:e>
+              <m:r>
+                <w:rPr>
+                  <w:rFonts w:ascii="Cambria Math" w:hAnsi="Cambria Math"/>
+                </w:rPr>
+                <m:t>X(f)</m:t>
+              </m:r>
+              <m:sSup>
+                <m:sSupPr>
+                  <m:ctrlPr>
+                    <w:rPr>
+                      <w:rFonts w:ascii="Cambria Math" w:hAnsi="Cambria Math"/>
+                      <w:i/>
+                    </w:rPr>
+                  </m:ctrlPr>
+                </m:sSupPr>
+                <m:e>
+                  <m:r>
+                    <w:rPr>
+                      <w:rFonts w:ascii="Cambria Math" w:hAnsi="Cambria Math"/>
+                    </w:rPr>
+                    <m:t>e</m:t>
+                  </m:r>
+                </m:e>
+                <m:sup>
+                  <m:r>
+                    <w:rPr>
+                      <w:rFonts w:ascii="Cambria Math" w:hAnsi="Cambria Math"/>
+                    </w:rPr>
+                    <m:t>2π</m:t>
+                  </m:r>
+                  <m:r>
+                    <w:rPr>
+                      <w:rFonts w:ascii="Cambria Math" w:hAnsi="Cambria Math"/>
+                    </w:rPr>
+                    <m:t>i</m:t>
+                  </m:r>
+                  <m:r>
+                    <w:rPr>
+                      <w:rFonts w:ascii="Cambria Math" w:hAnsi="Cambria Math"/>
+                    </w:rPr>
+                    <m:t>kf</m:t>
+                  </m:r>
+                </m:sup>
+              </m:sSup>
+              <m:r>
+                <w:rPr>
+                  <w:rFonts w:ascii="Cambria Math" w:hAnsi="Cambria Math"/>
+                </w:rPr>
+                <m:t>df</m:t>
+              </m:r>
+            </m:e>
+          </m:nary>
+          <m:r>
+            <w:rPr>
+              <w:rFonts w:ascii="Cambria Math" w:hAnsi="Cambria Math"/>
+            </w:rPr>
+            <m:t>.                                                                      (4.17)</m:t>
+          </m:r>
+        </m:oMath>
+      </m:oMathPara>
+    </w:p>
+    <w:p>
+      <w:pPr>
+        <w:rPr>
+          <w:bCs/>
         </w:rPr>
       </w:pPr>
     </w:p>
     <w:p>
       <w:pPr>
         <w:rPr>
-          <w:rFonts w:hint="eastAsia"/>
+          <w:bCs/>
+          <w:iCs/>
         </w:rPr>
       </w:pPr>
     </w:p>
     <w:p>
       <w:pPr>
         <w:rPr>
-          <w:rFonts w:hint="eastAsia"/>
-          <w:bCs/>
+          <w:bCs/>
+          <w:iCs/>
         </w:rPr>
       </w:pPr>
     </w:p>
     <w:p>
       <w:pPr>
         <w:rPr>
-          <w:rFonts w:hint="eastAsia"/>
-          <w:bCs/>
-          <w:iCs/>
+          <w:b/>
+          <w:bCs/>
         </w:rPr>
       </w:pPr>
+      <w:r>
+        <w:rPr>
+          <w:b/>
+          <w:bCs/>
+        </w:rPr>
+        <w:tab/>
+      </w:r>
     </w:p>
-    <w:p>
-      <w:pPr>
-        <w:rPr>
-          <w:rFonts w:hint="eastAsia"/>
-          <w:bCs/>
-          <w:iCs/>
-        </w:rPr>
-      </w:pPr>
-    </w:p>
-    <w:p>
-      <w:pPr>
-        <w:rPr>
-          <w:rFonts w:hint="eastAsia"/>
-          <w:b/>
-          <w:bCs/>
-        </w:rPr>
-      </w:pPr>
-      <w:r>
-        <w:rPr>
-          <w:b/>
-          <w:bCs/>
-        </w:rPr>
-        <w:tab/>
-      </w:r>
-    </w:p>
-    <w:p>
-      <w:pPr>
-        <w:rPr>
-          <w:rFonts w:hint="eastAsia"/>
-        </w:rPr>
-      </w:pPr>
-    </w:p>
+    <w:p/>
     <w:sectPr>
       <w:pgSz w:w="11906" w:h="16838"/>
       <w:pgMar w:top="1440" w:right="1800" w:bottom="1440" w:left="1800" w:header="851" w:footer="992" w:gutter="0"/>

</xml_diff>

<commit_message>
Add the VolumetricFog shaders
</commit_message>
<xml_diff>
--- a/docs/卷积.docx
+++ b/docs/卷积.docx
@@ -4622,23 +4622,14 @@
           <w:rFonts w:hint="eastAsia"/>
           <w:bCs/>
         </w:rPr>
-        <w:t>和s也是关于</w:t>
-      </w:r>
-      <w:proofErr w:type="spellStart"/>
-      <w:r>
-        <w:rPr>
-          <w:rFonts w:hint="eastAsia"/>
+        <w:t>和s也是关于m</w:t>
+      </w:r>
+      <w:r>
+        <w:rPr>
           <w:bCs/>
         </w:rPr>
-        <w:t>m</w:t>
-      </w:r>
-      <w:r>
-        <w:rPr>
-          <w:bCs/>
-        </w:rPr>
         <w:t>,n</w:t>
       </w:r>
-      <w:proofErr w:type="spellEnd"/>
       <w:r>
         <w:rPr>
           <w:rFonts w:hint="eastAsia"/>
@@ -6789,23 +6780,7 @@
           <w:bCs/>
           <w:iCs/>
         </w:rPr>
-        <w:t>=</w:t>
-      </w:r>
-      <w:proofErr w:type="spellStart"/>
-      <w:r>
-        <w:rPr>
-          <w:bCs/>
-          <w:iCs/>
-        </w:rPr>
-        <w:t>qm</w:t>
-      </w:r>
-      <w:proofErr w:type="spellEnd"/>
-      <w:r>
-        <w:rPr>
-          <w:bCs/>
-          <w:iCs/>
-        </w:rPr>
-        <w:t>.</w:t>
+        <w:t>=qm.</w:t>
       </w:r>
     </w:p>
     <w:p>
@@ -11557,15 +11532,7 @@
         <w:t>即N</w:t>
       </w:r>
       <w:r>
-        <w:t>=</w:t>
-      </w:r>
-      <w:proofErr w:type="spellStart"/>
-      <w:r>
-        <w:t>qM</w:t>
-      </w:r>
-      <w:proofErr w:type="spellEnd"/>
-      <w:r>
-        <w:t>, q</w:t>
+        <w:t>=qM, q</w:t>
       </w:r>
       <w:r>
         <w:rPr>
@@ -11821,15 +11788,7 @@
         <w:t>而且r</w:t>
       </w:r>
       <w:r>
-        <w:t>=</w:t>
-      </w:r>
-      <w:proofErr w:type="spellStart"/>
-      <w:r>
-        <w:t>qs</w:t>
-      </w:r>
-      <w:proofErr w:type="spellEnd"/>
-      <w:r>
-        <w:t xml:space="preserve">. </w:t>
+        <w:t xml:space="preserve">=qs. </w:t>
       </w:r>
       <w:r>
         <w:rPr>
@@ -22001,8 +21960,9 @@
         <w:rPr>
           <w:rFonts w:hint="eastAsia"/>
         </w:rPr>
-        <w:t>该框架的逆操作符，</w:t>
-      </w:r>
+        <w:t>该框架的操作符，</w:t>
+      </w:r>
+      <w:bookmarkStart w:id="0" w:name="_Hlk14342427"/>
       <m:oMath>
         <m:r>
           <m:rPr>
@@ -22232,6 +22192,7 @@
           </m:sub>
         </m:sSub>
       </m:oMath>
+      <w:bookmarkEnd w:id="0"/>
       <w:r>
         <w:rPr>
           <w:rFonts w:hint="eastAsia"/>
@@ -22305,13 +22266,7 @@
                 <w:rPr>
                   <w:rFonts w:ascii="Cambria Math" w:hAnsi="Cambria Math"/>
                 </w:rPr>
-                <m:t>n</m:t>
-              </m:r>
-              <m:r>
-                <w:rPr>
-                  <w:rFonts w:ascii="Cambria Math" w:hAnsi="Cambria Math"/>
-                </w:rPr>
-                <m:t>=1</m:t>
+                <m:t>n=1</m:t>
               </m:r>
             </m:sub>
             <m:sup>
@@ -22686,13 +22641,7 @@
         </m:oMath>
       </m:oMathPara>
     </w:p>
-    <w:p>
-      <w:pPr>
-        <w:rPr>
-          <w:rFonts w:hint="eastAsia"/>
-        </w:rPr>
-      </w:pPr>
-    </w:p>
+    <w:p/>
     <w:p>
       <w:r>
         <w:rPr>
@@ -22786,13 +22735,7 @@
                 <w:rPr>
                   <w:rFonts w:ascii="Cambria Math" w:hAnsi="Cambria Math"/>
                 </w:rPr>
-                <m:t>n</m:t>
-              </m:r>
-              <m:r>
-                <w:rPr>
-                  <w:rFonts w:ascii="Cambria Math" w:hAnsi="Cambria Math"/>
-                </w:rPr>
-                <m:t>=1</m:t>
+                <m:t>n=1</m:t>
               </m:r>
             </m:sub>
             <m:sup>
@@ -22910,13 +22853,7 @@
                 <w:rPr>
                   <w:rFonts w:ascii="Cambria Math" w:hAnsi="Cambria Math"/>
                 </w:rPr>
-                <m:t>6.1</m:t>
-              </m:r>
-              <m:r>
-                <w:rPr>
-                  <w:rFonts w:ascii="Cambria Math" w:hAnsi="Cambria Math"/>
-                </w:rPr>
-                <m:t>6</m:t>
+                <m:t>6.16</m:t>
               </m:r>
             </m:e>
           </m:d>
@@ -22924,19 +22861,7 @@
             <w:rPr>
               <w:rFonts w:ascii="Cambria Math" w:hAnsi="Cambria Math"/>
             </w:rPr>
-            <m:t xml:space="preserve"> </m:t>
-          </m:r>
-          <m:r>
-            <w:rPr>
-              <w:rFonts w:ascii="Cambria Math" w:hAnsi="Cambria Math"/>
-            </w:rPr>
-            <m:t xml:space="preserve">        </m:t>
-          </m:r>
-          <m:r>
-            <w:rPr>
-              <w:rFonts w:ascii="Cambria Math" w:hAnsi="Cambria Math"/>
-            </w:rPr>
-            <m:t xml:space="preserve"> </m:t>
+            <m:t xml:space="preserve">          </m:t>
           </m:r>
         </m:oMath>
       </m:oMathPara>
@@ -23281,11 +23206,6 @@
       </m:oMathPara>
     </w:p>
     <w:p>
-      <w:pPr>
-        <w:rPr>
-          <w:rFonts w:hint="eastAsia"/>
-        </w:rPr>
-      </w:pPr>
       <w:r>
         <w:rPr>
           <w:rFonts w:hint="eastAsia"/>
@@ -23469,16 +23389,7 @@
           <w:rPr>
             <w:rFonts w:ascii="Cambria Math" w:hAnsi="Cambria Math"/>
           </w:rPr>
-          <m:t>x</m:t>
-        </m:r>
-        <m:r>
-          <m:rPr>
-            <m:sty m:val="bi"/>
-          </m:rPr>
-          <w:rPr>
-            <w:rFonts w:ascii="Cambria Math" w:hAnsi="Cambria Math"/>
-          </w:rPr>
-          <m:t>→</m:t>
+          <m:t>x→</m:t>
         </m:r>
         <m:sSub>
           <m:sSubPr>
@@ -24097,16 +24008,7 @@
             <w:rPr>
               <w:rFonts w:ascii="Cambria Math" w:hAnsi="Cambria Math"/>
             </w:rPr>
-            <m:t>x</m:t>
-          </m:r>
-          <m:r>
-            <m:rPr>
-              <m:sty m:val="bi"/>
-            </m:rPr>
-            <w:rPr>
-              <w:rFonts w:ascii="Cambria Math" w:hAnsi="Cambria Math"/>
-            </w:rPr>
-            <m:t>.</m:t>
+            <m:t>x.</m:t>
           </m:r>
         </m:oMath>
       </m:oMathPara>
@@ -24333,7 +24235,6 @@
     <w:p>
       <w:pPr>
         <w:rPr>
-          <w:rFonts w:hint="eastAsia"/>
           <w:bCs/>
         </w:rPr>
       </w:pPr>
@@ -24565,7 +24466,6 @@
     <w:p>
       <w:pPr>
         <w:rPr>
-          <w:rFonts w:hint="eastAsia"/>
           <w:bCs/>
         </w:rPr>
       </w:pPr>
@@ -25150,13 +25050,7 @@
                 <w:rPr>
                   <w:rFonts w:ascii="Cambria Math" w:hAnsi="Cambria Math"/>
                 </w:rPr>
-                <m:t>n</m:t>
-              </m:r>
-              <m:r>
-                <w:rPr>
-                  <w:rFonts w:ascii="Cambria Math" w:hAnsi="Cambria Math"/>
-                </w:rPr>
-                <m:t>=1</m:t>
+                <m:t>n=1</m:t>
               </m:r>
             </m:sub>
             <m:sup>
@@ -25298,13 +25192,7 @@
                 <w:rPr>
                   <w:rFonts w:ascii="Cambria Math" w:hAnsi="Cambria Math"/>
                 </w:rPr>
-                <m:t>6.1</m:t>
-              </m:r>
-              <m:r>
-                <w:rPr>
-                  <w:rFonts w:ascii="Cambria Math" w:hAnsi="Cambria Math"/>
-                </w:rPr>
-                <m:t>9</m:t>
+                <m:t>6.19</m:t>
               </m:r>
             </m:e>
           </m:d>
@@ -25312,19 +25200,7 @@
             <w:rPr>
               <w:rFonts w:ascii="Cambria Math" w:hAnsi="Cambria Math"/>
             </w:rPr>
-            <m:t xml:space="preserve">   </m:t>
-          </m:r>
-          <m:r>
-            <w:rPr>
-              <w:rFonts w:ascii="Cambria Math" w:hAnsi="Cambria Math"/>
-            </w:rPr>
-            <m:t xml:space="preserve">   </m:t>
-          </m:r>
-          <m:r>
-            <w:rPr>
-              <w:rFonts w:ascii="Cambria Math" w:hAnsi="Cambria Math"/>
-            </w:rPr>
-            <m:t xml:space="preserve"> </m:t>
+            <m:t xml:space="preserve">       </m:t>
           </m:r>
         </m:oMath>
       </m:oMathPara>
@@ -25369,13 +25245,7 @@
                 <w:rPr>
                   <w:rFonts w:ascii="Cambria Math" w:hAnsi="Cambria Math"/>
                 </w:rPr>
-                <m:t>n</m:t>
-              </m:r>
-              <m:r>
-                <w:rPr>
-                  <w:rFonts w:ascii="Cambria Math" w:hAnsi="Cambria Math"/>
-                </w:rPr>
-                <m:t>=1</m:t>
+                <m:t>n=1</m:t>
               </m:r>
             </m:sub>
             <m:sup>
@@ -25517,13 +25387,7 @@
                 <w:rPr>
                   <w:rFonts w:ascii="Cambria Math" w:hAnsi="Cambria Math"/>
                 </w:rPr>
-                <m:t>6.</m:t>
-              </m:r>
-              <m:r>
-                <w:rPr>
-                  <w:rFonts w:ascii="Cambria Math" w:hAnsi="Cambria Math"/>
-                </w:rPr>
-                <m:t>20</m:t>
+                <m:t>6.20</m:t>
               </m:r>
             </m:e>
           </m:d>
@@ -25531,37 +25395,3697 @@
             <w:rPr>
               <w:rFonts w:ascii="Cambria Math" w:hAnsi="Cambria Math"/>
             </w:rPr>
-            <m:t xml:space="preserve">      </m:t>
+            <m:t xml:space="preserve">       </m:t>
           </m:r>
+        </m:oMath>
+      </m:oMathPara>
+    </w:p>
+    <w:p>
+      <w:pPr>
+        <w:rPr>
+          <w:rFonts w:hint="eastAsia"/>
+          <w:bCs/>
+        </w:rPr>
+      </w:pPr>
+      <w:r>
+        <w:rPr>
+          <w:rFonts w:hint="eastAsia"/>
+        </w:rPr>
+        <w:lastRenderedPageBreak/>
+        <w:t>由于</w:t>
+      </w:r>
+      <m:oMath>
+        <m:r>
+          <w:rPr>
+            <w:rFonts w:ascii="Cambria Math" w:hAnsi="Cambria Math"/>
+          </w:rPr>
+          <m:t>F</m:t>
+        </m:r>
+        <m:sSup>
+          <m:sSupPr>
+            <m:ctrlPr>
+              <w:rPr>
+                <w:rFonts w:ascii="Cambria Math" w:hAnsi="Cambria Math"/>
+                <w:bCs/>
+                <w:i/>
+              </w:rPr>
+            </m:ctrlPr>
+          </m:sSupPr>
+          <m:e>
+            <m:d>
+              <m:dPr>
+                <m:ctrlPr>
+                  <w:rPr>
+                    <w:rFonts w:ascii="Cambria Math" w:hAnsi="Cambria Math"/>
+                    <w:bCs/>
+                    <w:i/>
+                  </w:rPr>
+                </m:ctrlPr>
+              </m:dPr>
+              <m:e>
+                <m:sSup>
+                  <m:sSupPr>
+                    <m:ctrlPr>
+                      <w:rPr>
+                        <w:rFonts w:ascii="Cambria Math" w:hAnsi="Cambria Math"/>
+                        <w:bCs/>
+                        <w:i/>
+                      </w:rPr>
+                    </m:ctrlPr>
+                  </m:sSupPr>
+                  <m:e>
+                    <m:r>
+                      <w:rPr>
+                        <w:rFonts w:ascii="Cambria Math" w:hAnsi="Cambria Math"/>
+                      </w:rPr>
+                      <m:t>F</m:t>
+                    </m:r>
+                  </m:e>
+                  <m:sup>
+                    <m:r>
+                      <w:rPr>
+                        <w:rFonts w:ascii="Cambria Math" w:hAnsi="Cambria Math"/>
+                      </w:rPr>
+                      <m:t>'</m:t>
+                    </m:r>
+                  </m:sup>
+                </m:sSup>
+              </m:e>
+            </m:d>
+          </m:e>
+          <m:sup>
+            <m:r>
+              <w:rPr>
+                <w:rFonts w:ascii="Cambria Math" w:hAnsi="Cambria Math"/>
+              </w:rPr>
+              <m:t>*</m:t>
+            </m:r>
+          </m:sup>
+        </m:sSup>
+        <m:r>
+          <w:rPr>
+            <w:rFonts w:ascii="Cambria Math" w:hAnsi="Cambria Math"/>
+          </w:rPr>
+          <m:t>=</m:t>
+        </m:r>
+        <m:sSub>
+          <m:sSubPr>
+            <m:ctrlPr>
+              <w:rPr>
+                <w:rFonts w:ascii="Cambria Math" w:hAnsi="Cambria Math"/>
+                <w:bCs/>
+                <w:i/>
+              </w:rPr>
+            </m:ctrlPr>
+          </m:sSubPr>
+          <m:e>
+            <m:r>
+              <w:rPr>
+                <w:rFonts w:ascii="Cambria Math" w:hAnsi="Cambria Math"/>
+              </w:rPr>
+              <m:t>I</m:t>
+            </m:r>
+          </m:e>
+          <m:sub>
+            <m:r>
+              <w:rPr>
+                <w:rFonts w:ascii="Cambria Math" w:hAnsi="Cambria Math"/>
+              </w:rPr>
+              <m:t>d</m:t>
+            </m:r>
+          </m:sub>
+        </m:sSub>
+        <m:r>
+          <w:rPr>
+            <w:rFonts w:ascii="Cambria Math" w:hAnsi="Cambria Math"/>
+          </w:rPr>
+          <m:t>=</m:t>
+        </m:r>
+        <m:sSup>
+          <m:sSupPr>
+            <m:ctrlPr>
+              <w:rPr>
+                <w:rFonts w:ascii="Cambria Math" w:hAnsi="Cambria Math"/>
+                <w:bCs/>
+                <w:i/>
+              </w:rPr>
+            </m:ctrlPr>
+          </m:sSupPr>
+          <m:e>
+            <m:r>
+              <w:rPr>
+                <w:rFonts w:ascii="Cambria Math" w:hAnsi="Cambria Math"/>
+              </w:rPr>
+              <m:t>F</m:t>
+            </m:r>
+          </m:e>
+          <m:sup>
+            <m:r>
+              <w:rPr>
+                <w:rFonts w:ascii="Cambria Math" w:hAnsi="Cambria Math"/>
+              </w:rPr>
+              <m:t>'</m:t>
+            </m:r>
+          </m:sup>
+        </m:sSup>
+        <m:sSubSup>
+          <m:sSubSupPr>
+            <m:ctrlPr>
+              <w:rPr>
+                <w:rFonts w:ascii="Cambria Math" w:hAnsi="Cambria Math"/>
+                <w:bCs/>
+                <w:i/>
+              </w:rPr>
+            </m:ctrlPr>
+          </m:sSubSupPr>
+          <m:e>
+            <m:r>
+              <w:rPr>
+                <w:rFonts w:ascii="Cambria Math" w:hAnsi="Cambria Math"/>
+              </w:rPr>
+              <m:t>F</m:t>
+            </m:r>
+          </m:e>
+          <m:sub>
+            <m:r>
+              <w:rPr>
+                <w:rFonts w:ascii="Cambria Math" w:hAnsi="Cambria Math"/>
+              </w:rPr>
+              <m:t>d</m:t>
+            </m:r>
+          </m:sub>
+          <m:sup>
+            <m:r>
+              <w:rPr>
+                <w:rFonts w:ascii="Cambria Math" w:hAnsi="Cambria Math"/>
+              </w:rPr>
+              <m:t>*</m:t>
+            </m:r>
+          </m:sup>
+        </m:sSubSup>
+      </m:oMath>
+      <w:r>
+        <w:rPr>
+          <w:rFonts w:hint="eastAsia"/>
+          <w:bCs/>
+        </w:rPr>
+        <w:t>,</w:t>
+      </w:r>
+      <w:r>
+        <w:rPr>
+          <w:bCs/>
+        </w:rPr>
+        <w:t xml:space="preserve"> </w:t>
+      </w:r>
+      <w:r>
+        <w:rPr>
+          <w:rFonts w:hint="eastAsia"/>
+          <w:bCs/>
+        </w:rPr>
+        <w:t>因此</w:t>
+      </w:r>
+      <m:oMath>
+        <m:r>
+          <w:rPr>
+            <w:rFonts w:ascii="Cambria Math" w:hAnsi="Cambria Math"/>
+          </w:rPr>
+          <m:t>F</m:t>
+        </m:r>
+        <m:sSup>
+          <m:sSupPr>
+            <m:ctrlPr>
+              <w:rPr>
+                <w:rFonts w:ascii="Cambria Math" w:hAnsi="Cambria Math"/>
+                <w:bCs/>
+                <w:i/>
+              </w:rPr>
+            </m:ctrlPr>
+          </m:sSupPr>
+          <m:e>
+            <m:d>
+              <m:dPr>
+                <m:ctrlPr>
+                  <w:rPr>
+                    <w:rFonts w:ascii="Cambria Math" w:hAnsi="Cambria Math"/>
+                    <w:bCs/>
+                    <w:i/>
+                  </w:rPr>
+                </m:ctrlPr>
+              </m:dPr>
+              <m:e>
+                <m:sSup>
+                  <m:sSupPr>
+                    <m:ctrlPr>
+                      <w:rPr>
+                        <w:rFonts w:ascii="Cambria Math" w:hAnsi="Cambria Math"/>
+                        <w:bCs/>
+                        <w:i/>
+                      </w:rPr>
+                    </m:ctrlPr>
+                  </m:sSupPr>
+                  <m:e>
+                    <m:r>
+                      <w:rPr>
+                        <w:rFonts w:ascii="Cambria Math" w:hAnsi="Cambria Math"/>
+                      </w:rPr>
+                      <m:t>F</m:t>
+                    </m:r>
+                  </m:e>
+                  <m:sup>
+                    <m:r>
+                      <w:rPr>
+                        <w:rFonts w:ascii="Cambria Math" w:hAnsi="Cambria Math"/>
+                      </w:rPr>
+                      <m:t>'</m:t>
+                    </m:r>
+                  </m:sup>
+                </m:sSup>
+                <m:r>
+                  <w:rPr>
+                    <w:rFonts w:ascii="Cambria Math" w:hAnsi="Cambria Math"/>
+                  </w:rPr>
+                  <m:t>-</m:t>
+                </m:r>
+                <m:sSub>
+                  <m:sSubPr>
+                    <m:ctrlPr>
+                      <w:rPr>
+                        <w:rFonts w:ascii="Cambria Math" w:hAnsi="Cambria Math"/>
+                        <w:bCs/>
+                        <w:i/>
+                      </w:rPr>
+                    </m:ctrlPr>
+                  </m:sSubPr>
+                  <m:e>
+                    <m:r>
+                      <w:rPr>
+                        <w:rFonts w:ascii="Cambria Math" w:hAnsi="Cambria Math"/>
+                      </w:rPr>
+                      <m:t>F</m:t>
+                    </m:r>
+                  </m:e>
+                  <m:sub>
+                    <m:r>
+                      <w:rPr>
+                        <w:rFonts w:ascii="Cambria Math" w:hAnsi="Cambria Math"/>
+                      </w:rPr>
+                      <m:t>d</m:t>
+                    </m:r>
+                  </m:sub>
+                </m:sSub>
+              </m:e>
+            </m:d>
+          </m:e>
+          <m:sup>
+            <m:r>
+              <w:rPr>
+                <w:rFonts w:ascii="Cambria Math" w:hAnsi="Cambria Math"/>
+              </w:rPr>
+              <m:t>*</m:t>
+            </m:r>
+          </m:sup>
+        </m:sSup>
+        <m:r>
+          <w:rPr>
+            <w:rFonts w:ascii="Cambria Math" w:hAnsi="Cambria Math"/>
+          </w:rPr>
+          <m:t>=0</m:t>
+        </m:r>
+      </m:oMath>
+      <w:r>
+        <w:rPr>
+          <w:rFonts w:hint="eastAsia"/>
+          <w:bCs/>
+        </w:rPr>
+        <w:t>.</w:t>
+      </w:r>
+      <w:r>
+        <w:rPr>
+          <w:bCs/>
+        </w:rPr>
+        <w:t xml:space="preserve"> </w:t>
+      </w:r>
+      <w:r>
+        <w:rPr>
+          <w:rFonts w:hint="eastAsia"/>
+          <w:bCs/>
+        </w:rPr>
+        <w:t>设</w:t>
+      </w:r>
+      <m:oMath>
+        <m:r>
+          <w:rPr>
+            <w:rFonts w:ascii="Cambria Math" w:hAnsi="Cambria Math"/>
+          </w:rPr>
+          <m:t>K=</m:t>
+        </m:r>
+        <m:sSup>
+          <m:sSupPr>
+            <m:ctrlPr>
+              <w:rPr>
+                <w:rFonts w:ascii="Cambria Math" w:hAnsi="Cambria Math"/>
+                <w:bCs/>
+                <w:i/>
+              </w:rPr>
+            </m:ctrlPr>
+          </m:sSupPr>
+          <m:e>
+            <m:r>
+              <w:rPr>
+                <w:rFonts w:ascii="Cambria Math" w:hAnsi="Cambria Math"/>
+              </w:rPr>
+              <m:t>F</m:t>
+            </m:r>
+          </m:e>
+          <m:sup>
+            <m:r>
+              <w:rPr>
+                <w:rFonts w:ascii="Cambria Math" w:hAnsi="Cambria Math"/>
+              </w:rPr>
+              <m:t>'</m:t>
+            </m:r>
+          </m:sup>
+        </m:sSup>
+        <m:r>
+          <w:rPr>
+            <w:rFonts w:ascii="Cambria Math" w:hAnsi="Cambria Math"/>
+          </w:rPr>
+          <m:t>-</m:t>
+        </m:r>
+        <m:sSub>
+          <m:sSubPr>
+            <m:ctrlPr>
+              <w:rPr>
+                <w:rFonts w:ascii="Cambria Math" w:hAnsi="Cambria Math"/>
+                <w:bCs/>
+                <w:i/>
+              </w:rPr>
+            </m:ctrlPr>
+          </m:sSubPr>
+          <m:e>
+            <m:r>
+              <w:rPr>
+                <w:rFonts w:ascii="Cambria Math" w:hAnsi="Cambria Math"/>
+              </w:rPr>
+              <m:t>F</m:t>
+            </m:r>
+          </m:e>
+          <m:sub>
+            <m:r>
+              <w:rPr>
+                <w:rFonts w:ascii="Cambria Math" w:hAnsi="Cambria Math"/>
+              </w:rPr>
+              <m:t>d</m:t>
+            </m:r>
+          </m:sub>
+        </m:sSub>
+      </m:oMath>
+      <w:r>
+        <w:rPr>
+          <w:rFonts w:hint="eastAsia"/>
+          <w:bCs/>
+        </w:rPr>
+        <w:t>我们得到</w:t>
+      </w:r>
+    </w:p>
+    <w:p>
+      <w:pPr>
+        <w:rPr>
+          <w:bCs/>
+        </w:rPr>
+      </w:pPr>
+      <m:oMathPara>
+        <m:oMathParaPr>
+          <m:jc m:val="right"/>
+        </m:oMathParaPr>
+        <m:oMath>
+          <m:sSup>
+            <m:sSupPr>
+              <m:ctrlPr>
+                <w:rPr>
+                  <w:rFonts w:ascii="Cambria Math" w:hAnsi="Cambria Math"/>
+                  <w:bCs/>
+                  <w:i/>
+                </w:rPr>
+              </m:ctrlPr>
+            </m:sSupPr>
+            <m:e>
+              <m:r>
+                <w:rPr>
+                  <w:rFonts w:ascii="Cambria Math" w:hAnsi="Cambria Math"/>
+                </w:rPr>
+                <m:t>F</m:t>
+              </m:r>
+            </m:e>
+            <m:sup>
+              <m:r>
+                <w:rPr>
+                  <w:rFonts w:ascii="Cambria Math" w:hAnsi="Cambria Math"/>
+                </w:rPr>
+                <m:t>'</m:t>
+              </m:r>
+            </m:sup>
+          </m:sSup>
+          <m:r>
+            <w:rPr>
+              <w:rFonts w:ascii="Cambria Math" w:hAnsi="Cambria Math"/>
+            </w:rPr>
+            <m:t>=</m:t>
+          </m:r>
+          <m:sSub>
+            <m:sSubPr>
+              <m:ctrlPr>
+                <w:rPr>
+                  <w:rFonts w:ascii="Cambria Math" w:hAnsi="Cambria Math"/>
+                  <w:bCs/>
+                  <w:i/>
+                </w:rPr>
+              </m:ctrlPr>
+            </m:sSubPr>
+            <m:e>
+              <m:r>
+                <w:rPr>
+                  <w:rFonts w:ascii="Cambria Math" w:hAnsi="Cambria Math"/>
+                </w:rPr>
+                <m:t>F</m:t>
+              </m:r>
+            </m:e>
+            <m:sub>
+              <m:r>
+                <w:rPr>
+                  <w:rFonts w:ascii="Cambria Math" w:hAnsi="Cambria Math"/>
+                </w:rPr>
+                <m:t>d</m:t>
+              </m:r>
+            </m:sub>
+          </m:sSub>
+          <m:r>
+            <w:rPr>
+              <w:rFonts w:ascii="Cambria Math" w:hAnsi="Cambria Math"/>
+            </w:rPr>
+            <m:t>+K=</m:t>
+          </m:r>
+          <m:sSup>
+            <m:sSupPr>
+              <m:ctrlPr>
+                <w:rPr>
+                  <w:rFonts w:ascii="Cambria Math" w:hAnsi="Cambria Math"/>
+                  <w:bCs/>
+                  <w:i/>
+                </w:rPr>
+              </m:ctrlPr>
+            </m:sSupPr>
+            <m:e>
+              <m:r>
+                <w:rPr>
+                  <w:rFonts w:ascii="Cambria Math" w:hAnsi="Cambria Math"/>
+                </w:rPr>
+                <m:t>S</m:t>
+              </m:r>
+            </m:e>
+            <m:sup>
+              <m:r>
+                <w:rPr>
+                  <w:rFonts w:ascii="Cambria Math" w:hAnsi="Cambria Math"/>
+                </w:rPr>
+                <m:t>-1</m:t>
+              </m:r>
+            </m:sup>
+          </m:sSup>
+          <m:r>
+            <w:rPr>
+              <w:rFonts w:ascii="Cambria Math" w:hAnsi="Cambria Math"/>
+            </w:rPr>
+            <m:t xml:space="preserve">F+K,                                    </m:t>
+          </m:r>
+          <m:d>
+            <m:dPr>
+              <m:ctrlPr>
+                <w:rPr>
+                  <w:rFonts w:ascii="Cambria Math" w:hAnsi="Cambria Math"/>
+                  <w:bCs/>
+                  <w:i/>
+                </w:rPr>
+              </m:ctrlPr>
+            </m:dPr>
+            <m:e>
+              <m:r>
+                <w:rPr>
+                  <w:rFonts w:ascii="Cambria Math" w:hAnsi="Cambria Math"/>
+                </w:rPr>
+                <m:t>6.21</m:t>
+              </m:r>
+            </m:e>
+          </m:d>
+          <m:r>
+            <w:rPr>
+              <w:rFonts w:ascii="Cambria Math" w:hAnsi="Cambria Math"/>
+            </w:rPr>
+            <m:t xml:space="preserve">          </m:t>
+          </m:r>
+        </m:oMath>
+      </m:oMathPara>
+    </w:p>
+    <w:p>
+      <w:pPr>
+        <w:rPr>
+          <w:rFonts w:hint="eastAsia"/>
+        </w:rPr>
+      </w:pPr>
+      <m:oMathPara>
+        <m:oMathParaPr>
+          <m:jc m:val="right"/>
+        </m:oMathParaPr>
+        <m:oMath>
+          <m:r>
+            <w:rPr>
+              <w:rFonts w:ascii="Cambria Math" w:hAnsi="Cambria Math"/>
+            </w:rPr>
+            <m:t>K</m:t>
+          </m:r>
+          <m:sSup>
+            <m:sSupPr>
+              <m:ctrlPr>
+                <w:rPr>
+                  <w:rFonts w:ascii="Cambria Math" w:hAnsi="Cambria Math"/>
+                  <w:bCs/>
+                  <w:i/>
+                </w:rPr>
+              </m:ctrlPr>
+            </m:sSupPr>
+            <m:e>
+              <m:r>
+                <w:rPr>
+                  <w:rFonts w:ascii="Cambria Math" w:hAnsi="Cambria Math"/>
+                </w:rPr>
+                <m:t>F</m:t>
+              </m:r>
+            </m:e>
+            <m:sup>
+              <m:r>
+                <w:rPr>
+                  <w:rFonts w:ascii="Cambria Math" w:hAnsi="Cambria Math"/>
+                </w:rPr>
+                <m:t>*</m:t>
+              </m:r>
+            </m:sup>
+          </m:sSup>
+          <m:r>
+            <w:rPr>
+              <w:rFonts w:ascii="Cambria Math" w:hAnsi="Cambria Math"/>
+            </w:rPr>
+            <m:t xml:space="preserve">=0.                                                                   </m:t>
+          </m:r>
+          <m:d>
+            <m:dPr>
+              <m:ctrlPr>
+                <w:rPr>
+                  <w:rFonts w:ascii="Cambria Math" w:hAnsi="Cambria Math"/>
+                  <w:bCs/>
+                </w:rPr>
+              </m:ctrlPr>
+            </m:dPr>
+            <m:e>
+              <m:r>
+                <m:rPr>
+                  <m:sty m:val="p"/>
+                </m:rPr>
+                <w:rPr>
+                  <w:rFonts w:ascii="Cambria Math" w:hAnsi="Cambria Math"/>
+                </w:rPr>
+                <m:t>6.22</m:t>
+              </m:r>
+            </m:e>
+          </m:d>
+          <m:r>
+            <w:rPr>
+              <w:rFonts w:ascii="Cambria Math" w:hAnsi="Cambria Math"/>
+            </w:rPr>
+            <m:t xml:space="preserve">          </m:t>
+          </m:r>
+        </m:oMath>
+      </m:oMathPara>
+    </w:p>
+    <w:p>
+      <w:pPr>
+        <w:rPr>
+          <w:bCs/>
+        </w:rPr>
+      </w:pPr>
+      <w:r>
+        <w:rPr>
+          <w:rFonts w:hint="eastAsia"/>
+          <w:bCs/>
+        </w:rPr>
+        <w:t>命题6.3</w:t>
+      </w:r>
+      <w:r>
+        <w:rPr>
+          <w:bCs/>
+        </w:rPr>
+        <w:t xml:space="preserve"> </w:t>
+      </w:r>
+      <w:r>
+        <w:rPr>
+          <w:rFonts w:hint="eastAsia"/>
+          <w:bCs/>
+        </w:rPr>
+        <w:t>假设</w:t>
+      </w:r>
+      <w:r>
+        <w:rPr>
+          <w:rFonts w:hint="eastAsia"/>
+          <w:bCs/>
+        </w:rPr>
+        <w:t>是一个框架</w:t>
+      </w:r>
+      <m:oMath>
+        <m:r>
+          <m:rPr>
+            <m:sty m:val="b"/>
+          </m:rPr>
+          <w:rPr>
+            <w:rFonts w:ascii="Cambria Math" w:hAnsi="Cambria Math"/>
+          </w:rPr>
+          <m:t>Φ</m:t>
+        </m:r>
+      </m:oMath>
+      <w:r>
+        <w:rPr>
+          <w:rFonts w:hint="eastAsia"/>
+          <w:bCs/>
+        </w:rPr>
+        <w:t>且</w:t>
+      </w:r>
+      <w:r>
+        <w:rPr>
+          <w:rFonts w:hint="eastAsia"/>
+          <w:bCs/>
+        </w:rPr>
+        <w:t>标准对偶框架</w:t>
+      </w:r>
+      <w:r>
+        <w:rPr>
+          <w:rFonts w:hint="eastAsia"/>
+          <w:bCs/>
+        </w:rPr>
+        <w:t>为</w:t>
+      </w:r>
+      <m:oMath>
+        <m:r>
+          <m:rPr>
+            <m:sty m:val="b"/>
+          </m:rPr>
+          <w:rPr>
+            <w:rFonts w:ascii="Cambria Math" w:hAnsi="Cambria Math"/>
+          </w:rPr>
+          <m:t>Ψ</m:t>
+        </m:r>
+      </m:oMath>
+      <w:r>
+        <w:rPr>
+          <w:rFonts w:hint="eastAsia"/>
+          <w:bCs/>
+        </w:rPr>
+        <w:t>，给定另一个对偶框架</w:t>
+      </w:r>
+      <m:oMath>
+        <m:sSup>
+          <m:sSupPr>
+            <m:ctrlPr>
+              <w:rPr>
+                <w:rFonts w:ascii="Cambria Math" w:hAnsi="Cambria Math"/>
+                <w:b/>
+              </w:rPr>
+            </m:ctrlPr>
+          </m:sSupPr>
+          <m:e>
+            <m:r>
+              <m:rPr>
+                <m:sty m:val="b"/>
+              </m:rPr>
+              <w:rPr>
+                <w:rFonts w:ascii="Cambria Math" w:hAnsi="Cambria Math"/>
+              </w:rPr>
+              <m:t>Ψ</m:t>
+            </m:r>
+          </m:e>
+          <m:sup>
+            <m:r>
+              <m:rPr>
+                <m:sty m:val="bi"/>
+              </m:rPr>
+              <w:rPr>
+                <w:rFonts w:ascii="Cambria Math" w:hAnsi="Cambria Math"/>
+              </w:rPr>
+              <m:t>'</m:t>
+            </m:r>
+          </m:sup>
+        </m:sSup>
+      </m:oMath>
+      <w:r>
+        <w:rPr>
+          <w:rFonts w:hint="eastAsia"/>
+          <w:bCs/>
+        </w:rPr>
+        <w:t>，则下列不等式对每一个</w:t>
+      </w:r>
+      <m:oMath>
+        <m:r>
+          <m:rPr>
+            <m:sty m:val="bi"/>
+          </m:rPr>
+          <w:rPr>
+            <w:rFonts w:ascii="Cambria Math" w:hAnsi="Cambria Math"/>
+          </w:rPr>
+          <m:t>x</m:t>
+        </m:r>
+      </m:oMath>
+      <w:r>
+        <w:rPr>
+          <w:rFonts w:hint="eastAsia"/>
+          <w:bCs/>
+        </w:rPr>
+        <w:t>成立：</w:t>
+      </w:r>
+    </w:p>
+    <w:p>
+      <w:pPr>
+        <w:rPr>
+          <w:rFonts w:hint="eastAsia"/>
+          <w:bCs/>
+        </w:rPr>
+      </w:pPr>
+      <m:oMathPara>
+        <m:oMath>
+          <m:nary>
+            <m:naryPr>
+              <m:chr m:val="∑"/>
+              <m:limLoc m:val="undOvr"/>
+              <m:ctrlPr>
+                <w:rPr>
+                  <w:rFonts w:ascii="Cambria Math" w:hAnsi="Cambria Math"/>
+                  <w:bCs/>
+                </w:rPr>
+              </m:ctrlPr>
+            </m:naryPr>
+            <m:sub>
+              <m:r>
+                <w:rPr>
+                  <w:rFonts w:ascii="Cambria Math" w:hAnsi="Cambria Math"/>
+                </w:rPr>
+                <m:t>n=1</m:t>
+              </m:r>
+            </m:sub>
+            <m:sup>
+              <m:r>
+                <w:rPr>
+                  <w:rFonts w:ascii="Cambria Math" w:hAnsi="Cambria Math"/>
+                </w:rPr>
+                <m:t>N</m:t>
+              </m:r>
+            </m:sup>
+            <m:e>
+              <m:sSup>
+                <m:sSupPr>
+                  <m:ctrlPr>
+                    <w:rPr>
+                      <w:rFonts w:ascii="Cambria Math" w:hAnsi="Cambria Math"/>
+                      <w:bCs/>
+                      <w:i/>
+                    </w:rPr>
+                  </m:ctrlPr>
+                </m:sSupPr>
+                <m:e>
+                  <m:d>
+                    <m:dPr>
+                      <m:begChr m:val="|"/>
+                      <m:endChr m:val="|"/>
+                      <m:ctrlPr>
+                        <w:rPr>
+                          <w:rFonts w:ascii="Cambria Math" w:hAnsi="Cambria Math"/>
+                          <w:bCs/>
+                          <w:i/>
+                        </w:rPr>
+                      </m:ctrlPr>
+                    </m:dPr>
+                    <m:e>
+                      <m:d>
+                        <m:dPr>
+                          <m:ctrlPr>
+                            <w:rPr>
+                              <w:rFonts w:ascii="Cambria Math" w:hAnsi="Cambria Math"/>
+                              <w:bCs/>
+                              <w:i/>
+                            </w:rPr>
+                          </m:ctrlPr>
+                        </m:dPr>
+                        <m:e>
+                          <m:r>
+                            <m:rPr>
+                              <m:sty m:val="bi"/>
+                            </m:rPr>
+                            <w:rPr>
+                              <w:rFonts w:ascii="Cambria Math" w:hAnsi="Cambria Math"/>
+                            </w:rPr>
+                            <m:t>x</m:t>
+                          </m:r>
+                          <m:r>
+                            <w:rPr>
+                              <w:rFonts w:ascii="Cambria Math" w:hAnsi="Cambria Math"/>
+                            </w:rPr>
+                            <m:t>,</m:t>
+                          </m:r>
+                          <m:sSub>
+                            <m:sSubPr>
+                              <m:ctrlPr>
+                                <w:rPr>
+                                  <w:rFonts w:ascii="Cambria Math" w:hAnsi="Cambria Math"/>
+                                  <w:b/>
+                                  <w:bCs/>
+                                  <w:i/>
+                                  <w:iCs/>
+                                </w:rPr>
+                              </m:ctrlPr>
+                            </m:sSubPr>
+                            <m:e>
+                              <m:r>
+                                <m:rPr>
+                                  <m:sty m:val="bi"/>
+                                </m:rPr>
+                                <w:rPr>
+                                  <w:rFonts w:ascii="Cambria Math" w:hAnsi="Cambria Math"/>
+                                </w:rPr>
+                                <m:t>ψ</m:t>
+                              </m:r>
+                            </m:e>
+                            <m:sub>
+                              <m:r>
+                                <m:rPr>
+                                  <m:sty m:val="bi"/>
+                                </m:rPr>
+                                <w:rPr>
+                                  <w:rFonts w:ascii="Cambria Math" w:hAnsi="Cambria Math"/>
+                                </w:rPr>
+                                <m:t>N</m:t>
+                              </m:r>
+                            </m:sub>
+                          </m:sSub>
+                        </m:e>
+                      </m:d>
+                    </m:e>
+                  </m:d>
+                </m:e>
+                <m:sup>
+                  <m:r>
+                    <w:rPr>
+                      <w:rFonts w:ascii="Cambria Math" w:hAnsi="Cambria Math"/>
+                    </w:rPr>
+                    <m:t>2</m:t>
+                  </m:r>
+                </m:sup>
+              </m:sSup>
+            </m:e>
+          </m:nary>
+          <m:r>
+            <w:rPr>
+              <w:rFonts w:ascii="Cambria Math" w:hAnsi="Cambria Math"/>
+            </w:rPr>
+            <m:t>≤</m:t>
+          </m:r>
+          <m:nary>
+            <m:naryPr>
+              <m:chr m:val="∑"/>
+              <m:limLoc m:val="undOvr"/>
+              <m:ctrlPr>
+                <w:rPr>
+                  <w:rFonts w:ascii="Cambria Math" w:hAnsi="Cambria Math"/>
+                  <w:bCs/>
+                </w:rPr>
+              </m:ctrlPr>
+            </m:naryPr>
+            <m:sub>
+              <m:r>
+                <w:rPr>
+                  <w:rFonts w:ascii="Cambria Math" w:hAnsi="Cambria Math"/>
+                </w:rPr>
+                <m:t>n=1</m:t>
+              </m:r>
+            </m:sub>
+            <m:sup>
+              <m:r>
+                <w:rPr>
+                  <w:rFonts w:ascii="Cambria Math" w:hAnsi="Cambria Math"/>
+                </w:rPr>
+                <m:t>N</m:t>
+              </m:r>
+            </m:sup>
+            <m:e>
+              <m:sSup>
+                <m:sSupPr>
+                  <m:ctrlPr>
+                    <w:rPr>
+                      <w:rFonts w:ascii="Cambria Math" w:hAnsi="Cambria Math"/>
+                      <w:bCs/>
+                      <w:i/>
+                    </w:rPr>
+                  </m:ctrlPr>
+                </m:sSupPr>
+                <m:e>
+                  <m:d>
+                    <m:dPr>
+                      <m:begChr m:val="|"/>
+                      <m:endChr m:val="|"/>
+                      <m:ctrlPr>
+                        <w:rPr>
+                          <w:rFonts w:ascii="Cambria Math" w:hAnsi="Cambria Math"/>
+                          <w:bCs/>
+                          <w:i/>
+                        </w:rPr>
+                      </m:ctrlPr>
+                    </m:dPr>
+                    <m:e>
+                      <m:d>
+                        <m:dPr>
+                          <m:ctrlPr>
+                            <w:rPr>
+                              <w:rFonts w:ascii="Cambria Math" w:hAnsi="Cambria Math"/>
+                              <w:bCs/>
+                              <w:i/>
+                            </w:rPr>
+                          </m:ctrlPr>
+                        </m:dPr>
+                        <m:e>
+                          <m:r>
+                            <m:rPr>
+                              <m:sty m:val="bi"/>
+                            </m:rPr>
+                            <w:rPr>
+                              <w:rFonts w:ascii="Cambria Math" w:hAnsi="Cambria Math"/>
+                            </w:rPr>
+                            <m:t>x</m:t>
+                          </m:r>
+                          <m:r>
+                            <w:rPr>
+                              <w:rFonts w:ascii="Cambria Math" w:hAnsi="Cambria Math"/>
+                            </w:rPr>
+                            <m:t>,</m:t>
+                          </m:r>
+                          <m:sSubSup>
+                            <m:sSubSupPr>
+                              <m:ctrlPr>
+                                <w:rPr>
+                                  <w:rFonts w:ascii="Cambria Math" w:hAnsi="Cambria Math"/>
+                                  <w:b/>
+                                  <w:bCs/>
+                                  <w:i/>
+                                  <w:iCs/>
+                                </w:rPr>
+                              </m:ctrlPr>
+                            </m:sSubSupPr>
+                            <m:e>
+                              <m:r>
+                                <m:rPr>
+                                  <m:sty m:val="bi"/>
+                                </m:rPr>
+                                <w:rPr>
+                                  <w:rFonts w:ascii="Cambria Math" w:hAnsi="Cambria Math"/>
+                                </w:rPr>
+                                <m:t>ψ</m:t>
+                              </m:r>
+                            </m:e>
+                            <m:sub>
+                              <m:r>
+                                <m:rPr>
+                                  <m:sty m:val="bi"/>
+                                </m:rPr>
+                                <w:rPr>
+                                  <w:rFonts w:ascii="Cambria Math" w:hAnsi="Cambria Math"/>
+                                </w:rPr>
+                                <m:t>n</m:t>
+                              </m:r>
+                            </m:sub>
+                            <m:sup>
+                              <m:r>
+                                <m:rPr>
+                                  <m:sty m:val="bi"/>
+                                </m:rPr>
+                                <w:rPr>
+                                  <w:rFonts w:ascii="Cambria Math" w:hAnsi="Cambria Math"/>
+                                </w:rPr>
+                                <m:t>'</m:t>
+                              </m:r>
+                            </m:sup>
+                          </m:sSubSup>
+                        </m:e>
+                      </m:d>
+                    </m:e>
+                  </m:d>
+                </m:e>
+                <m:sup>
+                  <m:r>
+                    <w:rPr>
+                      <w:rFonts w:ascii="Cambria Math" w:hAnsi="Cambria Math"/>
+                    </w:rPr>
+                    <m:t>2</m:t>
+                  </m:r>
+                </m:sup>
+              </m:sSup>
+            </m:e>
+          </m:nary>
+        </m:oMath>
+      </m:oMathPara>
+    </w:p>
+    <w:p>
+      <w:pPr>
+        <w:rPr>
+          <w:bCs/>
+        </w:rPr>
+      </w:pPr>
+    </w:p>
+    <w:p>
+      <w:pPr>
+        <w:rPr>
+          <w:bCs/>
+        </w:rPr>
+      </w:pPr>
+      <w:r>
+        <w:rPr>
+          <w:rFonts w:hint="eastAsia"/>
+          <w:bCs/>
+        </w:rPr>
+        <w:t>6</w:t>
+      </w:r>
+      <w:r>
+        <w:rPr>
+          <w:bCs/>
+        </w:rPr>
+        <w:t xml:space="preserve">.4.5 </w:t>
+      </w:r>
+      <w:r>
+        <w:rPr>
+          <w:rFonts w:hint="eastAsia"/>
+          <w:bCs/>
+        </w:rPr>
+        <w:t>数值问题</w:t>
+      </w:r>
+    </w:p>
+    <w:p>
+      <w:pPr>
+        <w:rPr>
+          <w:bCs/>
+        </w:rPr>
+      </w:pPr>
+    </w:p>
+    <w:p>
+      <w:pPr>
+        <w:rPr>
+          <w:bCs/>
+        </w:rPr>
+      </w:pPr>
+      <w:r>
+        <w:rPr>
+          <w:rFonts w:hint="eastAsia"/>
+          <w:bCs/>
+        </w:rPr>
+        <w:t>6.6</w:t>
+      </w:r>
+      <w:r>
+        <w:rPr>
+          <w:bCs/>
+        </w:rPr>
+        <w:t xml:space="preserve"> </w:t>
+      </w:r>
+      <w:r>
+        <w:rPr>
+          <w:rFonts w:hint="eastAsia"/>
+          <w:bCs/>
+        </w:rPr>
+        <w:t>其它框架操作</w:t>
+      </w:r>
+    </w:p>
+    <w:p>
+      <w:pPr>
+        <w:rPr>
+          <w:rFonts w:hint="eastAsia"/>
+          <w:bCs/>
+        </w:rPr>
+      </w:pPr>
+    </w:p>
+    <w:p>
+      <w:pPr>
+        <w:rPr>
+          <w:bCs/>
+        </w:rPr>
+      </w:pPr>
+      <m:oMathPara>
+        <m:oMath>
+          <m:nary>
+            <m:naryPr>
+              <m:chr m:val="∑"/>
+              <m:limLoc m:val="undOvr"/>
+              <m:ctrlPr>
+                <w:rPr>
+                  <w:rFonts w:ascii="Cambria Math" w:hAnsi="Cambria Math"/>
+                  <w:bCs/>
+                </w:rPr>
+              </m:ctrlPr>
+            </m:naryPr>
+            <m:sub>
+              <m:r>
+                <w:rPr>
+                  <w:rFonts w:ascii="Cambria Math" w:hAnsi="Cambria Math"/>
+                </w:rPr>
+                <m:t>n=1</m:t>
+              </m:r>
+            </m:sub>
+            <m:sup>
+              <m:r>
+                <w:rPr>
+                  <w:rFonts w:ascii="Cambria Math" w:hAnsi="Cambria Math"/>
+                </w:rPr>
+                <m:t>N</m:t>
+              </m:r>
+            </m:sup>
+            <m:e>
+              <m:sSup>
+                <m:sSupPr>
+                  <m:ctrlPr>
+                    <w:rPr>
+                      <w:rFonts w:ascii="Cambria Math" w:hAnsi="Cambria Math"/>
+                      <w:bCs/>
+                      <w:i/>
+                    </w:rPr>
+                  </m:ctrlPr>
+                </m:sSupPr>
+                <m:e>
+                  <m:d>
+                    <m:dPr>
+                      <m:begChr m:val="|"/>
+                      <m:endChr m:val="|"/>
+                      <m:ctrlPr>
+                        <w:rPr>
+                          <w:rFonts w:ascii="Cambria Math" w:hAnsi="Cambria Math"/>
+                          <w:bCs/>
+                          <w:i/>
+                        </w:rPr>
+                      </m:ctrlPr>
+                    </m:dPr>
+                    <m:e>
+                      <m:d>
+                        <m:dPr>
+                          <m:ctrlPr>
+                            <w:rPr>
+                              <w:rFonts w:ascii="Cambria Math" w:hAnsi="Cambria Math"/>
+                              <w:bCs/>
+                              <w:i/>
+                            </w:rPr>
+                          </m:ctrlPr>
+                        </m:dPr>
+                        <m:e>
+                          <m:r>
+                            <m:rPr>
+                              <m:sty m:val="bi"/>
+                            </m:rPr>
+                            <w:rPr>
+                              <w:rFonts w:ascii="Cambria Math" w:hAnsi="Cambria Math"/>
+                            </w:rPr>
+                            <m:t>x</m:t>
+                          </m:r>
+                          <m:r>
+                            <w:rPr>
+                              <w:rFonts w:ascii="Cambria Math" w:hAnsi="Cambria Math"/>
+                            </w:rPr>
+                            <m:t>,</m:t>
+                          </m:r>
+                          <m:sSub>
+                            <m:sSubPr>
+                              <m:ctrlPr>
+                                <w:rPr>
+                                  <w:rFonts w:ascii="Cambria Math" w:hAnsi="Cambria Math"/>
+                                  <w:b/>
+                                  <w:bCs/>
+                                  <w:i/>
+                                  <w:iCs/>
+                                </w:rPr>
+                              </m:ctrlPr>
+                            </m:sSubPr>
+                            <m:e>
+                              <m:r>
+                                <m:rPr>
+                                  <m:sty m:val="bi"/>
+                                </m:rPr>
+                                <w:rPr>
+                                  <w:rFonts w:ascii="Cambria Math" w:hAnsi="Cambria Math"/>
+                                </w:rPr>
+                                <m:t>ψ</m:t>
+                              </m:r>
+                            </m:e>
+                            <m:sub>
+                              <m:r>
+                                <m:rPr>
+                                  <m:sty m:val="bi"/>
+                                </m:rPr>
+                                <w:rPr>
+                                  <w:rFonts w:ascii="Cambria Math" w:hAnsi="Cambria Math"/>
+                                </w:rPr>
+                                <m:t>N</m:t>
+                              </m:r>
+                            </m:sub>
+                          </m:sSub>
+                        </m:e>
+                      </m:d>
+                    </m:e>
+                  </m:d>
+                </m:e>
+                <m:sup>
+                  <m:r>
+                    <w:rPr>
+                      <w:rFonts w:ascii="Cambria Math" w:hAnsi="Cambria Math"/>
+                    </w:rPr>
+                    <m:t>2</m:t>
+                  </m:r>
+                </m:sup>
+              </m:sSup>
+            </m:e>
+          </m:nary>
+          <m:r>
+            <w:rPr>
+              <w:rFonts w:ascii="Cambria Math" w:hAnsi="Cambria Math" w:hint="eastAsia"/>
+            </w:rPr>
+            <m:t>=</m:t>
+          </m:r>
+          <m:d>
+            <m:dPr>
+              <m:begChr m:val="["/>
+              <m:endChr m:val="]"/>
+              <m:ctrlPr>
+                <w:rPr>
+                  <w:rFonts w:ascii="Cambria Math" w:hAnsi="Cambria Math"/>
+                  <w:bCs/>
+                  <w:i/>
+                </w:rPr>
+              </m:ctrlPr>
+            </m:dPr>
+            <m:e>
+              <m:acc>
+                <m:accPr>
+                  <m:chr m:val="̅"/>
+                  <m:ctrlPr>
+                    <w:rPr>
+                      <w:rFonts w:ascii="Cambria Math" w:hAnsi="Cambria Math"/>
+                      <w:bCs/>
+                      <w:i/>
+                    </w:rPr>
+                  </m:ctrlPr>
+                </m:accPr>
+                <m:e>
+                  <m:d>
+                    <m:dPr>
+                      <m:ctrlPr>
+                        <w:rPr>
+                          <w:rFonts w:ascii="Cambria Math" w:hAnsi="Cambria Math"/>
+                          <w:bCs/>
+                          <w:i/>
+                        </w:rPr>
+                      </m:ctrlPr>
+                    </m:dPr>
+                    <m:e>
+                      <m:d>
+                        <m:dPr>
+                          <m:ctrlPr>
+                            <w:rPr>
+                              <w:rFonts w:ascii="Cambria Math" w:hAnsi="Cambria Math"/>
+                              <w:b/>
+                              <w:i/>
+                            </w:rPr>
+                          </m:ctrlPr>
+                        </m:dPr>
+                        <m:e>
+                          <m:r>
+                            <m:rPr>
+                              <m:sty m:val="bi"/>
+                            </m:rPr>
+                            <w:rPr>
+                              <w:rFonts w:ascii="Cambria Math" w:hAnsi="Cambria Math"/>
+                            </w:rPr>
+                            <m:t>x,</m:t>
+                          </m:r>
+                          <m:sSub>
+                            <m:sSubPr>
+                              <m:ctrlPr>
+                                <w:rPr>
+                                  <w:rFonts w:ascii="Cambria Math" w:hAnsi="Cambria Math"/>
+                                </w:rPr>
+                              </m:ctrlPr>
+                            </m:sSubPr>
+                            <m:e>
+                              <m:r>
+                                <m:rPr>
+                                  <m:sty m:val="b"/>
+                                </m:rPr>
+                                <w:rPr>
+                                  <w:rFonts w:ascii="Cambria Math" w:hAnsi="Cambria Math"/>
+                                </w:rPr>
+                                <m:t>ϕ</m:t>
+                              </m:r>
+                            </m:e>
+                            <m:sub>
+                              <m:r>
+                                <w:rPr>
+                                  <w:rFonts w:ascii="Cambria Math" w:hAnsi="Cambria Math" w:hint="eastAsia"/>
+                                </w:rPr>
+                                <m:t>1</m:t>
+                              </m:r>
+                            </m:sub>
+                          </m:sSub>
+                        </m:e>
+                      </m:d>
+                      <m:r>
+                        <m:rPr>
+                          <m:sty m:val="bi"/>
+                        </m:rPr>
+                        <w:rPr>
+                          <w:rFonts w:ascii="Cambria Math" w:hAnsi="Cambria Math"/>
+                        </w:rPr>
+                        <m:t>,</m:t>
+                      </m:r>
+                      <m:d>
+                        <m:dPr>
+                          <m:ctrlPr>
+                            <w:rPr>
+                              <w:rFonts w:ascii="Cambria Math" w:hAnsi="Cambria Math"/>
+                              <w:b/>
+                              <w:i/>
+                            </w:rPr>
+                          </m:ctrlPr>
+                        </m:dPr>
+                        <m:e>
+                          <m:r>
+                            <m:rPr>
+                              <m:sty m:val="bi"/>
+                            </m:rPr>
+                            <w:rPr>
+                              <w:rFonts w:ascii="Cambria Math" w:hAnsi="Cambria Math"/>
+                            </w:rPr>
+                            <m:t>x,</m:t>
+                          </m:r>
+                          <m:sSub>
+                            <m:sSubPr>
+                              <m:ctrlPr>
+                                <w:rPr>
+                                  <w:rFonts w:ascii="Cambria Math" w:hAnsi="Cambria Math"/>
+                                </w:rPr>
+                              </m:ctrlPr>
+                            </m:sSubPr>
+                            <m:e>
+                              <m:r>
+                                <m:rPr>
+                                  <m:sty m:val="b"/>
+                                </m:rPr>
+                                <w:rPr>
+                                  <w:rFonts w:ascii="Cambria Math" w:hAnsi="Cambria Math"/>
+                                </w:rPr>
+                                <m:t>ϕ</m:t>
+                              </m:r>
+                            </m:e>
+                            <m:sub>
+                              <m:r>
+                                <w:rPr>
+                                  <w:rFonts w:ascii="Cambria Math" w:hAnsi="Cambria Math"/>
+                                </w:rPr>
+                                <m:t>2</m:t>
+                              </m:r>
+                            </m:sub>
+                          </m:sSub>
+                        </m:e>
+                      </m:d>
+                      <m:r>
+                        <m:rPr>
+                          <m:sty m:val="bi"/>
+                        </m:rPr>
+                        <w:rPr>
+                          <w:rFonts w:ascii="Cambria Math" w:hAnsi="Cambria Math"/>
+                        </w:rPr>
+                        <m:t>,⋯</m:t>
+                      </m:r>
+                      <m:r>
+                        <m:rPr>
+                          <m:sty m:val="bi"/>
+                        </m:rPr>
+                        <w:rPr>
+                          <w:rFonts w:ascii="Cambria Math" w:hAnsi="Cambria Math"/>
+                        </w:rPr>
+                        <m:t>(x,</m:t>
+                      </m:r>
+                      <m:sSub>
+                        <m:sSubPr>
+                          <m:ctrlPr>
+                            <w:rPr>
+                              <w:rFonts w:ascii="Cambria Math" w:hAnsi="Cambria Math"/>
+                            </w:rPr>
+                          </m:ctrlPr>
+                        </m:sSubPr>
+                        <m:e>
+                          <m:r>
+                            <m:rPr>
+                              <m:sty m:val="b"/>
+                            </m:rPr>
+                            <w:rPr>
+                              <w:rFonts w:ascii="Cambria Math" w:hAnsi="Cambria Math"/>
+                            </w:rPr>
+                            <m:t>ϕ</m:t>
+                          </m:r>
+                        </m:e>
+                        <m:sub>
+                          <m:r>
+                            <w:rPr>
+                              <w:rFonts w:ascii="Cambria Math" w:hAnsi="Cambria Math"/>
+                            </w:rPr>
+                            <m:t>N</m:t>
+                          </m:r>
+                        </m:sub>
+                      </m:sSub>
+                      <m:r>
+                        <m:rPr>
+                          <m:sty m:val="bi"/>
+                        </m:rPr>
+                        <w:rPr>
+                          <w:rFonts w:ascii="Cambria Math" w:hAnsi="Cambria Math"/>
+                        </w:rPr>
+                        <m:t>)</m:t>
+                      </m:r>
+                    </m:e>
+                  </m:d>
+                </m:e>
+              </m:acc>
+            </m:e>
+          </m:d>
+          <m:d>
+            <m:dPr>
+              <m:begChr m:val="["/>
+              <m:endChr m:val="]"/>
+              <m:ctrlPr>
+                <w:rPr>
+                  <w:rFonts w:ascii="Cambria Math" w:hAnsi="Cambria Math"/>
+                  <w:bCs/>
+                  <w:i/>
+                </w:rPr>
+              </m:ctrlPr>
+            </m:dPr>
+            <m:e>
+              <m:m>
+                <m:mPr>
+                  <m:mcs>
+                    <m:mc>
+                      <m:mcPr>
+                        <m:count m:val="1"/>
+                        <m:mcJc m:val="center"/>
+                      </m:mcPr>
+                    </m:mc>
+                  </m:mcs>
+                  <m:ctrlPr>
+                    <w:rPr>
+                      <w:rFonts w:ascii="Cambria Math" w:hAnsi="Cambria Math"/>
+                      <w:bCs/>
+                      <w:i/>
+                    </w:rPr>
+                  </m:ctrlPr>
+                </m:mPr>
+                <m:mr>
+                  <m:e>
+                    <m:m>
+                      <m:mPr>
+                        <m:mcs>
+                          <m:mc>
+                            <m:mcPr>
+                              <m:count m:val="1"/>
+                              <m:mcJc m:val="center"/>
+                            </m:mcPr>
+                          </m:mc>
+                        </m:mcs>
+                        <m:ctrlPr>
+                          <w:rPr>
+                            <w:rFonts w:ascii="Cambria Math" w:hAnsi="Cambria Math"/>
+                            <w:bCs/>
+                            <w:i/>
+                          </w:rPr>
+                        </m:ctrlPr>
+                      </m:mPr>
+                      <m:mr>
+                        <m:e>
+                          <m:r>
+                            <m:rPr>
+                              <m:sty m:val="bi"/>
+                            </m:rPr>
+                            <w:rPr>
+                              <w:rFonts w:ascii="Cambria Math" w:hAnsi="Cambria Math"/>
+                            </w:rPr>
+                            <m:t>(x,</m:t>
+                          </m:r>
+                          <m:sSub>
+                            <m:sSubPr>
+                              <m:ctrlPr>
+                                <w:rPr>
+                                  <w:rFonts w:ascii="Cambria Math" w:hAnsi="Cambria Math"/>
+                                </w:rPr>
+                              </m:ctrlPr>
+                            </m:sSubPr>
+                            <m:e>
+                              <m:r>
+                                <m:rPr>
+                                  <m:sty m:val="b"/>
+                                </m:rPr>
+                                <w:rPr>
+                                  <w:rFonts w:ascii="Cambria Math" w:hAnsi="Cambria Math"/>
+                                </w:rPr>
+                                <m:t>ϕ</m:t>
+                              </m:r>
+                            </m:e>
+                            <m:sub>
+                              <m:r>
+                                <w:rPr>
+                                  <w:rFonts w:ascii="Cambria Math" w:hAnsi="Cambria Math"/>
+                                </w:rPr>
+                                <m:t>1</m:t>
+                              </m:r>
+                            </m:sub>
+                          </m:sSub>
+                          <m:r>
+                            <m:rPr>
+                              <m:sty m:val="bi"/>
+                            </m:rPr>
+                            <w:rPr>
+                              <w:rFonts w:ascii="Cambria Math" w:hAnsi="Cambria Math"/>
+                            </w:rPr>
+                            <m:t>)</m:t>
+                          </m:r>
+                        </m:e>
+                      </m:mr>
+                      <m:mr>
+                        <m:e>
+                          <m:r>
+                            <m:rPr>
+                              <m:sty m:val="bi"/>
+                            </m:rPr>
+                            <w:rPr>
+                              <w:rFonts w:ascii="Cambria Math" w:hAnsi="Cambria Math"/>
+                            </w:rPr>
+                            <m:t>(x,</m:t>
+                          </m:r>
+                          <m:sSub>
+                            <m:sSubPr>
+                              <m:ctrlPr>
+                                <w:rPr>
+                                  <w:rFonts w:ascii="Cambria Math" w:hAnsi="Cambria Math"/>
+                                </w:rPr>
+                              </m:ctrlPr>
+                            </m:sSubPr>
+                            <m:e>
+                              <m:r>
+                                <m:rPr>
+                                  <m:sty m:val="b"/>
+                                </m:rPr>
+                                <w:rPr>
+                                  <w:rFonts w:ascii="Cambria Math" w:hAnsi="Cambria Math"/>
+                                </w:rPr>
+                                <m:t>ϕ</m:t>
+                              </m:r>
+                            </m:e>
+                            <m:sub>
+                              <m:r>
+                                <w:rPr>
+                                  <w:rFonts w:ascii="Cambria Math" w:hAnsi="Cambria Math"/>
+                                </w:rPr>
+                                <m:t>2</m:t>
+                              </m:r>
+                            </m:sub>
+                          </m:sSub>
+                          <m:r>
+                            <m:rPr>
+                              <m:sty m:val="bi"/>
+                            </m:rPr>
+                            <w:rPr>
+                              <w:rFonts w:ascii="Cambria Math" w:hAnsi="Cambria Math"/>
+                            </w:rPr>
+                            <m:t>)</m:t>
+                          </m:r>
+                        </m:e>
+                      </m:mr>
+                    </m:m>
+                  </m:e>
+                </m:mr>
+                <m:mr>
+                  <m:e>
+                    <m:m>
+                      <m:mPr>
+                        <m:mcs>
+                          <m:mc>
+                            <m:mcPr>
+                              <m:count m:val="1"/>
+                              <m:mcJc m:val="center"/>
+                            </m:mcPr>
+                          </m:mc>
+                        </m:mcs>
+                        <m:ctrlPr>
+                          <w:rPr>
+                            <w:rFonts w:ascii="Cambria Math" w:hAnsi="Cambria Math"/>
+                            <w:bCs/>
+                            <w:i/>
+                          </w:rPr>
+                        </m:ctrlPr>
+                      </m:mPr>
+                      <m:mr>
+                        <m:e>
+                          <m:r>
+                            <w:rPr>
+                              <w:rFonts w:ascii="Cambria Math" w:hAnsi="Cambria Math"/>
+                            </w:rPr>
+                            <m:t>⋮</m:t>
+                          </m:r>
+                        </m:e>
+                      </m:mr>
+                      <m:mr>
+                        <m:e>
+                          <m:r>
+                            <m:rPr>
+                              <m:sty m:val="bi"/>
+                            </m:rPr>
+                            <w:rPr>
+                              <w:rFonts w:ascii="Cambria Math" w:hAnsi="Cambria Math"/>
+                            </w:rPr>
+                            <m:t>(x,</m:t>
+                          </m:r>
+                          <m:sSub>
+                            <m:sSubPr>
+                              <m:ctrlPr>
+                                <w:rPr>
+                                  <w:rFonts w:ascii="Cambria Math" w:hAnsi="Cambria Math"/>
+                                </w:rPr>
+                              </m:ctrlPr>
+                            </m:sSubPr>
+                            <m:e>
+                              <m:r>
+                                <m:rPr>
+                                  <m:sty m:val="b"/>
+                                </m:rPr>
+                                <w:rPr>
+                                  <w:rFonts w:ascii="Cambria Math" w:hAnsi="Cambria Math"/>
+                                </w:rPr>
+                                <m:t>ϕ</m:t>
+                              </m:r>
+                            </m:e>
+                            <m:sub>
+                              <m:r>
+                                <w:rPr>
+                                  <w:rFonts w:ascii="Cambria Math" w:hAnsi="Cambria Math"/>
+                                </w:rPr>
+                                <m:t>N</m:t>
+                              </m:r>
+                            </m:sub>
+                          </m:sSub>
+                          <m:r>
+                            <m:rPr>
+                              <m:sty m:val="bi"/>
+                            </m:rPr>
+                            <w:rPr>
+                              <w:rFonts w:ascii="Cambria Math" w:hAnsi="Cambria Math"/>
+                            </w:rPr>
+                            <m:t>)</m:t>
+                          </m:r>
+                        </m:e>
+                      </m:mr>
+                    </m:m>
+                  </m:e>
+                </m:mr>
+              </m:m>
+            </m:e>
+          </m:d>
+        </m:oMath>
+      </m:oMathPara>
+    </w:p>
+    <w:p>
+      <m:oMathPara>
+        <m:oMathParaPr>
+          <m:jc m:val="right"/>
+        </m:oMathParaPr>
+        <m:oMath>
+          <m:r>
+            <m:rPr>
+              <m:sty m:val="p"/>
+            </m:rPr>
+            <w:rPr>
+              <w:rFonts w:ascii="Cambria Math" w:hAnsi="Cambria Math"/>
+            </w:rPr>
+            <m:t>=</m:t>
+          </m:r>
+          <m:d>
+            <m:dPr>
+              <m:ctrlPr>
+                <w:rPr>
+                  <w:rFonts w:ascii="Cambria Math" w:hAnsi="Cambria Math"/>
+                </w:rPr>
+              </m:ctrlPr>
+            </m:dPr>
+            <m:e>
+              <m:sSup>
+                <m:sSupPr>
+                  <m:ctrlPr>
+                    <w:rPr>
+                      <w:rFonts w:ascii="Cambria Math" w:hAnsi="Cambria Math"/>
+                      <w:i/>
+                    </w:rPr>
+                  </m:ctrlPr>
+                </m:sSupPr>
+                <m:e>
+                  <m:r>
+                    <w:rPr>
+                      <w:rFonts w:ascii="Cambria Math" w:hAnsi="Cambria Math"/>
+                    </w:rPr>
+                    <m:t>F</m:t>
+                  </m:r>
+                </m:e>
+                <m:sup>
+                  <m:r>
+                    <w:rPr>
+                      <w:rFonts w:ascii="Cambria Math" w:hAnsi="Cambria Math"/>
+                    </w:rPr>
+                    <m:t>*</m:t>
+                  </m:r>
+                </m:sup>
+              </m:sSup>
+              <m:r>
+                <m:rPr>
+                  <m:sty m:val="bi"/>
+                </m:rPr>
+                <w:rPr>
+                  <w:rFonts w:ascii="Cambria Math" w:hAnsi="Cambria Math"/>
+                </w:rPr>
+                <m:t>x</m:t>
+              </m:r>
+              <m:r>
+                <m:rPr>
+                  <m:sty m:val="bi"/>
+                </m:rPr>
+                <w:rPr>
+                  <w:rFonts w:ascii="Cambria Math" w:hAnsi="Cambria Math"/>
+                </w:rPr>
+                <m:t>,</m:t>
+              </m:r>
+              <m:sSup>
+                <m:sSupPr>
+                  <m:ctrlPr>
+                    <w:rPr>
+                      <w:rFonts w:ascii="Cambria Math" w:hAnsi="Cambria Math"/>
+                      <w:i/>
+                    </w:rPr>
+                  </m:ctrlPr>
+                </m:sSupPr>
+                <m:e>
+                  <m:r>
+                    <w:rPr>
+                      <w:rFonts w:ascii="Cambria Math" w:hAnsi="Cambria Math"/>
+                    </w:rPr>
+                    <m:t>F</m:t>
+                  </m:r>
+                </m:e>
+                <m:sup>
+                  <m:r>
+                    <w:rPr>
+                      <w:rFonts w:ascii="Cambria Math" w:hAnsi="Cambria Math"/>
+                    </w:rPr>
+                    <m:t>*</m:t>
+                  </m:r>
+                </m:sup>
+              </m:sSup>
+              <m:r>
+                <m:rPr>
+                  <m:sty m:val="bi"/>
+                </m:rPr>
+                <w:rPr>
+                  <w:rFonts w:ascii="Cambria Math" w:hAnsi="Cambria Math"/>
+                </w:rPr>
+                <m:t>x</m:t>
+              </m:r>
+            </m:e>
+          </m:d>
+          <m:r>
+            <w:rPr>
+              <w:rFonts w:ascii="Cambria Math" w:hAnsi="Cambria Math"/>
+            </w:rPr>
+            <m:t>=</m:t>
+          </m:r>
+          <m:d>
+            <m:dPr>
+              <m:ctrlPr>
+                <w:rPr>
+                  <w:rFonts w:ascii="Cambria Math" w:hAnsi="Cambria Math"/>
+                  <w:i/>
+                </w:rPr>
+              </m:ctrlPr>
+            </m:dPr>
+            <m:e>
+              <m:sSup>
+                <m:sSupPr>
+                  <m:ctrlPr>
+                    <w:rPr>
+                      <w:rFonts w:ascii="Cambria Math" w:hAnsi="Cambria Math"/>
+                      <w:i/>
+                    </w:rPr>
+                  </m:ctrlPr>
+                </m:sSupPr>
+                <m:e>
+                  <m:r>
+                    <w:rPr>
+                      <w:rFonts w:ascii="Cambria Math" w:hAnsi="Cambria Math"/>
+                    </w:rPr>
+                    <m:t>FF</m:t>
+                  </m:r>
+                </m:e>
+                <m:sup>
+                  <m:r>
+                    <w:rPr>
+                      <w:rFonts w:ascii="Cambria Math" w:hAnsi="Cambria Math"/>
+                    </w:rPr>
+                    <m:t>*</m:t>
+                  </m:r>
+                </m:sup>
+              </m:sSup>
+              <m:r>
+                <m:rPr>
+                  <m:sty m:val="bi"/>
+                </m:rPr>
+                <w:rPr>
+                  <w:rFonts w:ascii="Cambria Math" w:hAnsi="Cambria Math"/>
+                </w:rPr>
+                <m:t>x,x</m:t>
+              </m:r>
+            </m:e>
+          </m:d>
+          <m:r>
+            <w:rPr>
+              <w:rFonts w:ascii="Cambria Math" w:hAnsi="Cambria Math" w:hint="eastAsia"/>
+            </w:rPr>
+            <m:t>=</m:t>
+          </m:r>
+          <m:d>
+            <m:dPr>
+              <m:ctrlPr>
+                <w:rPr>
+                  <w:rFonts w:ascii="Cambria Math" w:hAnsi="Cambria Math"/>
+                  <w:i/>
+                </w:rPr>
+              </m:ctrlPr>
+            </m:dPr>
+            <m:e>
+              <m:r>
+                <w:rPr>
+                  <w:rFonts w:ascii="Cambria Math" w:hAnsi="Cambria Math"/>
+                </w:rPr>
+                <m:t>S</m:t>
+              </m:r>
+              <m:r>
+                <m:rPr>
+                  <m:sty m:val="bi"/>
+                </m:rPr>
+                <w:rPr>
+                  <w:rFonts w:ascii="Cambria Math" w:hAnsi="Cambria Math"/>
+                </w:rPr>
+                <m:t>x,x</m:t>
+              </m:r>
+            </m:e>
+          </m:d>
+          <m:r>
+            <w:rPr>
+              <w:rFonts w:ascii="Cambria Math" w:hAnsi="Cambria Math"/>
+            </w:rPr>
+            <m:t xml:space="preserve">                        </m:t>
+          </m:r>
+          <m:d>
+            <m:dPr>
+              <m:ctrlPr>
+                <w:rPr>
+                  <w:rFonts w:ascii="Cambria Math" w:hAnsi="Cambria Math"/>
+                  <w:i/>
+                </w:rPr>
+              </m:ctrlPr>
+            </m:dPr>
+            <m:e>
+              <m:r>
+                <w:rPr>
+                  <w:rFonts w:ascii="Cambria Math" w:hAnsi="Cambria Math"/>
+                </w:rPr>
+                <m:t>6.28</m:t>
+              </m:r>
+            </m:e>
+          </m:d>
+          <m:r>
+            <w:rPr>
+              <w:rFonts w:ascii="Cambria Math" w:hAnsi="Cambria Math"/>
+            </w:rPr>
+            <m:t xml:space="preserve">             </m:t>
+          </m:r>
+        </m:oMath>
+      </m:oMathPara>
+    </w:p>
+    <w:p>
+      <w:pPr>
+        <w:rPr>
+          <w:rFonts w:hint="eastAsia"/>
+        </w:rPr>
+      </w:pPr>
+    </w:p>
+    <w:p>
+      <w:pPr>
+        <w:rPr>
+          <w:rFonts w:hint="eastAsia"/>
+        </w:rPr>
+      </w:pPr>
+      <w:r>
+        <w:rPr>
+          <w:rFonts w:hint="eastAsia"/>
+        </w:rPr>
+        <w:t>命题6.5</w:t>
+      </w:r>
+      <w:r>
+        <w:t xml:space="preserve"> </w:t>
+      </w:r>
+      <w:r>
+        <w:rPr>
+          <w:rFonts w:hint="eastAsia"/>
+        </w:rPr>
+        <w:t>假设</w:t>
+      </w:r>
+      <m:oMath>
+        <m:r>
+          <m:rPr>
+            <m:sty m:val="b"/>
+          </m:rPr>
+          <w:rPr>
+            <w:rFonts w:ascii="Cambria Math" w:hAnsi="Cambria Math"/>
+          </w:rPr>
+          <m:t>Φ</m:t>
+        </m:r>
+      </m:oMath>
+      <w:r>
+        <w:rPr>
+          <w:rFonts w:hint="eastAsia"/>
+        </w:rPr>
+        <w:t>是一个边界为A和B</w:t>
+      </w:r>
+      <w:r>
+        <w:t xml:space="preserve"> </w:t>
+      </w:r>
+      <w:r>
+        <w:rPr>
+          <w:rFonts w:hint="eastAsia"/>
+        </w:rPr>
+        <w:t>的框架.</w:t>
+      </w:r>
+      <w:r>
+        <w:t xml:space="preserve"> </w:t>
+      </w:r>
+      <w:r>
+        <w:rPr>
+          <w:rFonts w:hint="eastAsia"/>
+        </w:rPr>
+        <w:t>则</w:t>
+      </w:r>
+    </w:p>
+    <w:p>
+      <w:pPr>
+        <w:pStyle w:val="a4"/>
+        <w:numPr>
+          <w:ilvl w:val="0"/>
+          <w:numId w:val="6"/>
+        </w:numPr>
+        <w:ind w:firstLineChars="0"/>
+      </w:pPr>
+      <w:r>
+        <w:rPr>
+          <w:rFonts w:hint="eastAsia"/>
+        </w:rPr>
+        <w:t>框架公式可重写为</w:t>
+      </w:r>
+    </w:p>
+    <w:p>
+      <w:pPr>
+        <w:pStyle w:val="a4"/>
+        <w:ind w:left="420" w:firstLineChars="0" w:firstLine="0"/>
+        <w:rPr>
+          <w:rFonts w:hint="eastAsia"/>
+        </w:rPr>
+      </w:pPr>
+      <m:oMathPara>
+        <m:oMathParaPr>
+          <m:jc m:val="right"/>
+        </m:oMathParaPr>
+        <m:oMath>
+          <m:r>
+            <m:rPr>
+              <m:sty m:val="p"/>
+            </m:rPr>
+            <w:rPr>
+              <w:rFonts w:ascii="Cambria Math" w:hAnsi="Cambria Math"/>
+            </w:rPr>
+            <m:t>A</m:t>
+          </m:r>
+          <m:sSup>
+            <m:sSupPr>
+              <m:ctrlPr>
+                <w:rPr>
+                  <w:rFonts w:ascii="Cambria Math" w:hAnsi="Cambria Math"/>
+                </w:rPr>
+              </m:ctrlPr>
+            </m:sSupPr>
+            <m:e>
+              <m:d>
+                <m:dPr>
+                  <m:begChr m:val="‖"/>
+                  <m:endChr m:val="‖"/>
+                  <m:ctrlPr>
+                    <w:rPr>
+                      <w:rFonts w:ascii="Cambria Math" w:hAnsi="Cambria Math"/>
+                      <w:i/>
+                    </w:rPr>
+                  </m:ctrlPr>
+                </m:dPr>
+                <m:e>
+                  <m:r>
+                    <m:rPr>
+                      <m:sty m:val="bi"/>
+                    </m:rPr>
+                    <w:rPr>
+                      <w:rFonts w:ascii="Cambria Math" w:hAnsi="Cambria Math"/>
+                    </w:rPr>
+                    <m:t>x</m:t>
+                  </m:r>
+                </m:e>
+              </m:d>
+            </m:e>
+            <m:sup>
+              <m:r>
+                <w:rPr>
+                  <w:rFonts w:ascii="Cambria Math" w:hAnsi="Cambria Math"/>
+                </w:rPr>
+                <m:t>2</m:t>
+              </m:r>
+            </m:sup>
+          </m:sSup>
+          <m:r>
+            <w:rPr>
+              <w:rFonts w:ascii="Cambria Math" w:hAnsi="Cambria Math"/>
+            </w:rPr>
+            <m:t>≤</m:t>
+          </m:r>
+          <m:d>
+            <m:dPr>
+              <m:ctrlPr>
+                <w:rPr>
+                  <w:rFonts w:ascii="Cambria Math" w:hAnsi="Cambria Math"/>
+                  <w:i/>
+                </w:rPr>
+              </m:ctrlPr>
+            </m:dPr>
+            <m:e>
+              <m:r>
+                <w:rPr>
+                  <w:rFonts w:ascii="Cambria Math" w:hAnsi="Cambria Math"/>
+                </w:rPr>
+                <m:t>S</m:t>
+              </m:r>
+              <m:r>
+                <m:rPr>
+                  <m:sty m:val="bi"/>
+                </m:rPr>
+                <w:rPr>
+                  <w:rFonts w:ascii="Cambria Math" w:hAnsi="Cambria Math"/>
+                </w:rPr>
+                <m:t>x,x</m:t>
+              </m:r>
+            </m:e>
+          </m:d>
           <m:r>
             <w:rPr>
               <w:rFonts w:ascii="Cambria Math" w:hAnsi="Cambria Math"/>
             </w:rPr>
             <m:t xml:space="preserve"> </m:t>
           </m:r>
+          <m:r>
+            <w:rPr>
+              <w:rFonts w:ascii="Cambria Math" w:hAnsi="Cambria Math"/>
+            </w:rPr>
+            <m:t>≤</m:t>
+          </m:r>
+          <m:r>
+            <m:rPr>
+              <m:sty m:val="p"/>
+            </m:rPr>
+            <w:rPr>
+              <w:rFonts w:ascii="Cambria Math" w:hAnsi="Cambria Math"/>
+            </w:rPr>
+            <m:t>A</m:t>
+          </m:r>
+          <m:sSup>
+            <m:sSupPr>
+              <m:ctrlPr>
+                <w:rPr>
+                  <w:rFonts w:ascii="Cambria Math" w:hAnsi="Cambria Math"/>
+                </w:rPr>
+              </m:ctrlPr>
+            </m:sSupPr>
+            <m:e>
+              <m:d>
+                <m:dPr>
+                  <m:begChr m:val="‖"/>
+                  <m:endChr m:val="‖"/>
+                  <m:ctrlPr>
+                    <w:rPr>
+                      <w:rFonts w:ascii="Cambria Math" w:hAnsi="Cambria Math"/>
+                      <w:i/>
+                    </w:rPr>
+                  </m:ctrlPr>
+                </m:dPr>
+                <m:e>
+                  <m:r>
+                    <m:rPr>
+                      <m:sty m:val="bi"/>
+                    </m:rPr>
+                    <w:rPr>
+                      <w:rFonts w:ascii="Cambria Math" w:hAnsi="Cambria Math"/>
+                    </w:rPr>
+                    <m:t>x</m:t>
+                  </m:r>
+                </m:e>
+              </m:d>
+            </m:e>
+            <m:sup>
+              <m:r>
+                <w:rPr>
+                  <w:rFonts w:ascii="Cambria Math" w:hAnsi="Cambria Math"/>
+                </w:rPr>
+                <m:t>2</m:t>
+              </m:r>
+            </m:sup>
+          </m:sSup>
+          <m:r>
+            <w:rPr>
+              <w:rFonts w:ascii="Cambria Math" w:hAnsi="Cambria Math"/>
+            </w:rPr>
+            <m:t xml:space="preserve">                                </m:t>
+          </m:r>
+          <m:d>
+            <m:dPr>
+              <m:ctrlPr>
+                <w:rPr>
+                  <w:rFonts w:ascii="Cambria Math" w:hAnsi="Cambria Math"/>
+                  <w:i/>
+                </w:rPr>
+              </m:ctrlPr>
+            </m:dPr>
+            <m:e>
+              <m:r>
+                <w:rPr>
+                  <w:rFonts w:ascii="Cambria Math" w:hAnsi="Cambria Math"/>
+                </w:rPr>
+                <m:t>6.29</m:t>
+              </m:r>
+            </m:e>
+          </m:d>
+          <m:r>
+            <w:rPr>
+              <w:rFonts w:ascii="Cambria Math" w:hAnsi="Cambria Math"/>
+            </w:rPr>
+            <m:t xml:space="preserve">             </m:t>
+          </m:r>
         </m:oMath>
       </m:oMathPara>
     </w:p>
     <w:p>
       <w:pPr>
-        <w:rPr>
-          <w:rFonts w:hint="eastAsia"/>
-        </w:rPr>
+        <w:pStyle w:val="a4"/>
+        <w:numPr>
+          <w:ilvl w:val="0"/>
+          <w:numId w:val="6"/>
+        </w:numPr>
+        <w:ind w:firstLineChars="0"/>
       </w:pPr>
-      <w:bookmarkStart w:id="0" w:name="_GoBack"/>
-      <w:bookmarkEnd w:id="0"/>
+      <w:r>
+        <w:rPr>
+          <w:rFonts w:hint="eastAsia"/>
+        </w:rPr>
+        <w:t>框架操作符是可逆的</w:t>
+      </w:r>
+      <w:r>
+        <w:rPr>
+          <w:rFonts w:hint="eastAsia"/>
+        </w:rPr>
+        <w:t>.</w:t>
+      </w:r>
     </w:p>
     <w:p>
       <w:pPr>
-        <w:rPr>
-          <w:rFonts w:hint="eastAsia"/>
-          <w:bCs/>
-        </w:rPr>
+        <w:pStyle w:val="a4"/>
+        <w:numPr>
+          <w:ilvl w:val="0"/>
+          <w:numId w:val="6"/>
+        </w:numPr>
+        <w:ind w:firstLineChars="0"/>
       </w:pPr>
+      <w:r>
+        <w:rPr>
+          <w:rFonts w:hint="eastAsia"/>
+        </w:rPr>
+        <w:t>框架操作符是</w:t>
+      </w:r>
+      <w:r>
+        <w:rPr>
+          <w:rFonts w:hint="eastAsia"/>
+        </w:rPr>
+        <w:t>埃尔米特</w:t>
+      </w:r>
+      <w:r>
+        <w:rPr>
+          <w:rFonts w:hint="eastAsia"/>
+        </w:rPr>
+        <w:t>伴随的，因此是</w:t>
+      </w:r>
+      <w:r>
+        <w:rPr>
+          <w:rFonts w:hint="eastAsia"/>
+        </w:rPr>
+        <w:t>酉对角化</w:t>
+      </w:r>
+      <w:r>
+        <w:rPr>
+          <w:rFonts w:hint="eastAsia"/>
+        </w:rPr>
+        <w:t>的。也就是说</w:t>
+      </w:r>
+      <m:oMath>
+        <m:r>
+          <w:rPr>
+            <w:rFonts w:ascii="Cambria Math" w:hAnsi="Cambria Math"/>
+          </w:rPr>
+          <m:t>S=UD</m:t>
+        </m:r>
+        <m:sSup>
+          <m:sSupPr>
+            <m:ctrlPr>
+              <w:rPr>
+                <w:rFonts w:ascii="Cambria Math" w:hAnsi="Cambria Math"/>
+              </w:rPr>
+            </m:ctrlPr>
+          </m:sSupPr>
+          <m:e>
+            <m:r>
+              <w:rPr>
+                <w:rFonts w:ascii="Cambria Math" w:hAnsi="Cambria Math"/>
+              </w:rPr>
+              <m:t>U</m:t>
+            </m:r>
+          </m:e>
+          <m:sup>
+            <m:r>
+              <w:rPr>
+                <w:rFonts w:ascii="Cambria Math" w:hAnsi="Cambria Math"/>
+              </w:rPr>
+              <m:t>*</m:t>
+            </m:r>
+          </m:sup>
+        </m:sSup>
+      </m:oMath>
+      <w:r>
+        <w:rPr>
+          <w:rFonts w:hint="eastAsia"/>
+        </w:rPr>
+        <w:t>，其中</w:t>
+      </w:r>
+      <m:oMath>
+        <m:sSup>
+          <m:sSupPr>
+            <m:ctrlPr>
+              <w:rPr>
+                <w:rFonts w:ascii="Cambria Math" w:hAnsi="Cambria Math"/>
+              </w:rPr>
+            </m:ctrlPr>
+          </m:sSupPr>
+          <m:e>
+            <m:r>
+              <w:rPr>
+                <w:rFonts w:ascii="Cambria Math" w:hAnsi="Cambria Math"/>
+              </w:rPr>
+              <m:t>U</m:t>
+            </m:r>
+          </m:e>
+          <m:sup>
+            <m:r>
+              <w:rPr>
+                <w:rFonts w:ascii="Cambria Math" w:hAnsi="Cambria Math"/>
+              </w:rPr>
+              <m:t>*</m:t>
+            </m:r>
+          </m:sup>
+        </m:sSup>
+        <m:r>
+          <w:rPr>
+            <w:rFonts w:ascii="Cambria Math" w:hAnsi="Cambria Math"/>
+          </w:rPr>
+          <m:t>=</m:t>
+        </m:r>
+        <m:sSup>
+          <m:sSupPr>
+            <m:ctrlPr>
+              <w:rPr>
+                <w:rFonts w:ascii="Cambria Math" w:hAnsi="Cambria Math"/>
+              </w:rPr>
+            </m:ctrlPr>
+          </m:sSupPr>
+          <m:e>
+            <m:r>
+              <w:rPr>
+                <w:rFonts w:ascii="Cambria Math" w:hAnsi="Cambria Math"/>
+              </w:rPr>
+              <m:t>U</m:t>
+            </m:r>
+          </m:e>
+          <m:sup>
+            <m:r>
+              <w:rPr>
+                <w:rFonts w:ascii="Cambria Math" w:hAnsi="Cambria Math"/>
+              </w:rPr>
+              <m:t>-1</m:t>
+            </m:r>
+          </m:sup>
+        </m:sSup>
+      </m:oMath>
+      <w:r>
+        <w:rPr>
+          <w:rFonts w:hint="eastAsia"/>
+        </w:rPr>
+        <w:t>且</w:t>
+      </w:r>
+      <m:oMath>
+        <m:r>
+          <w:rPr>
+            <w:rFonts w:ascii="Cambria Math" w:hAnsi="Cambria Math"/>
+          </w:rPr>
+          <m:t>D</m:t>
+        </m:r>
+        <m:r>
+          <w:rPr>
+            <w:rFonts w:ascii="Cambria Math" w:hAnsi="Cambria Math"/>
+          </w:rPr>
+          <m:t>=diag</m:t>
+        </m:r>
+        <m:d>
+          <m:dPr>
+            <m:ctrlPr>
+              <w:rPr>
+                <w:rFonts w:ascii="Cambria Math" w:hAnsi="Cambria Math"/>
+                <w:i/>
+                <w:iCs/>
+              </w:rPr>
+            </m:ctrlPr>
+          </m:dPr>
+          <m:e>
+            <m:sSub>
+              <m:sSubPr>
+                <m:ctrlPr>
+                  <w:rPr>
+                    <w:rFonts w:ascii="Cambria Math" w:hAnsi="Cambria Math"/>
+                    <w:i/>
+                    <w:iCs/>
+                  </w:rPr>
+                </m:ctrlPr>
+              </m:sSubPr>
+              <m:e>
+                <m:r>
+                  <w:rPr>
+                    <w:rFonts w:ascii="Cambria Math" w:hAnsi="Cambria Math"/>
+                  </w:rPr>
+                  <m:t>λ</m:t>
+                </m:r>
+              </m:e>
+              <m:sub>
+                <m:r>
+                  <w:rPr>
+                    <w:rFonts w:ascii="Cambria Math" w:hAnsi="Cambria Math"/>
+                  </w:rPr>
+                  <m:t>1</m:t>
+                </m:r>
+              </m:sub>
+            </m:sSub>
+            <m:r>
+              <w:rPr>
+                <w:rFonts w:ascii="Cambria Math" w:hAnsi="Cambria Math"/>
+              </w:rPr>
+              <m:t>,⋯,</m:t>
+            </m:r>
+            <m:sSub>
+              <m:sSubPr>
+                <m:ctrlPr>
+                  <w:rPr>
+                    <w:rFonts w:ascii="Cambria Math" w:hAnsi="Cambria Math"/>
+                    <w:i/>
+                    <w:iCs/>
+                  </w:rPr>
+                </m:ctrlPr>
+              </m:sSubPr>
+              <m:e>
+                <m:r>
+                  <w:rPr>
+                    <w:rFonts w:ascii="Cambria Math" w:hAnsi="Cambria Math"/>
+                  </w:rPr>
+                  <m:t>λ</m:t>
+                </m:r>
+              </m:e>
+              <m:sub>
+                <m:r>
+                  <w:rPr>
+                    <w:rFonts w:ascii="Cambria Math" w:hAnsi="Cambria Math"/>
+                  </w:rPr>
+                  <m:t>d</m:t>
+                </m:r>
+              </m:sub>
+            </m:sSub>
+          </m:e>
+        </m:d>
+        <m:r>
+          <w:rPr>
+            <w:rFonts w:ascii="Cambria Math" w:hAnsi="Cambria Math"/>
+          </w:rPr>
+          <m:t>, 0&lt;</m:t>
+        </m:r>
+        <m:sSub>
+          <m:sSubPr>
+            <m:ctrlPr>
+              <w:rPr>
+                <w:rFonts w:ascii="Cambria Math" w:hAnsi="Cambria Math"/>
+                <w:i/>
+                <w:iCs/>
+              </w:rPr>
+            </m:ctrlPr>
+          </m:sSubPr>
+          <m:e>
+            <m:r>
+              <w:rPr>
+                <w:rFonts w:ascii="Cambria Math" w:hAnsi="Cambria Math"/>
+              </w:rPr>
+              <m:t>λ</m:t>
+            </m:r>
+          </m:e>
+          <m:sub>
+            <m:r>
+              <w:rPr>
+                <w:rFonts w:ascii="Cambria Math" w:hAnsi="Cambria Math"/>
+              </w:rPr>
+              <m:t>1</m:t>
+            </m:r>
+          </m:sub>
+        </m:sSub>
+        <m:r>
+          <w:rPr>
+            <w:rFonts w:ascii="Cambria Math" w:hAnsi="Cambria Math"/>
+          </w:rPr>
+          <m:t>≤⋯≤</m:t>
+        </m:r>
+        <m:sSub>
+          <m:sSubPr>
+            <m:ctrlPr>
+              <w:rPr>
+                <w:rFonts w:ascii="Cambria Math" w:hAnsi="Cambria Math"/>
+                <w:i/>
+                <w:iCs/>
+              </w:rPr>
+            </m:ctrlPr>
+          </m:sSubPr>
+          <m:e>
+            <m:r>
+              <w:rPr>
+                <w:rFonts w:ascii="Cambria Math" w:hAnsi="Cambria Math"/>
+              </w:rPr>
+              <m:t>λ</m:t>
+            </m:r>
+          </m:e>
+          <m:sub>
+            <m:r>
+              <w:rPr>
+                <w:rFonts w:ascii="Cambria Math" w:hAnsi="Cambria Math"/>
+              </w:rPr>
+              <m:t>d</m:t>
+            </m:r>
+          </m:sub>
+        </m:sSub>
+      </m:oMath>
+      <w:r>
+        <w:rPr>
+          <w:rFonts w:hint="eastAsia"/>
+          <w:iCs/>
+        </w:rPr>
+        <w:t>.</w:t>
+      </w:r>
+    </w:p>
+    <w:p>
+      <w:pPr>
+        <w:pStyle w:val="a4"/>
+        <w:numPr>
+          <w:ilvl w:val="0"/>
+          <w:numId w:val="6"/>
+        </w:numPr>
+        <w:ind w:firstLineChars="0"/>
+      </w:pPr>
+      <w:r>
+        <w:rPr>
+          <w:rFonts w:hint="eastAsia"/>
+        </w:rPr>
+        <w:t>最佳帧边界是</w:t>
+      </w:r>
+      <w:r>
+        <w:t>S的最小和最大特征值。</w:t>
+      </w:r>
     </w:p>
     <w:p/>
+    <w:p>
+      <w:r>
+        <w:rPr>
+          <w:rFonts w:hint="eastAsia"/>
+        </w:rPr>
+        <w:t>命题6.6</w:t>
+      </w:r>
+      <w:r>
+        <w:t xml:space="preserve"> </w:t>
+      </w:r>
+      <w:r>
+        <w:rPr>
+          <w:rFonts w:hint="eastAsia"/>
+        </w:rPr>
+        <w:t>设</w:t>
+      </w:r>
+      <m:oMath>
+        <m:r>
+          <m:rPr>
+            <m:sty m:val="b"/>
+          </m:rPr>
+          <w:rPr>
+            <w:rFonts w:ascii="Cambria Math" w:hAnsi="Cambria Math"/>
+          </w:rPr>
+          <m:t>Φ</m:t>
+        </m:r>
+        <m:r>
+          <m:rPr>
+            <m:sty m:val="b"/>
+          </m:rPr>
+          <w:rPr>
+            <w:rFonts w:ascii="Cambria Math" w:hAnsi="Cambria Math" w:hint="eastAsia"/>
+          </w:rPr>
+          <m:t>=</m:t>
+        </m:r>
+        <m:d>
+          <m:dPr>
+            <m:begChr m:val="{"/>
+            <m:endChr m:val="}"/>
+            <m:ctrlPr>
+              <w:rPr>
+                <w:rFonts w:ascii="Cambria Math" w:hAnsi="Cambria Math"/>
+                <w:b/>
+              </w:rPr>
+            </m:ctrlPr>
+          </m:dPr>
+          <m:e>
+            <m:sSub>
+              <m:sSubPr>
+                <m:ctrlPr>
+                  <w:rPr>
+                    <w:rFonts w:ascii="Cambria Math" w:hAnsi="Cambria Math"/>
+                  </w:rPr>
+                </m:ctrlPr>
+              </m:sSubPr>
+              <m:e>
+                <m:r>
+                  <m:rPr>
+                    <m:sty m:val="b"/>
+                  </m:rPr>
+                  <w:rPr>
+                    <w:rFonts w:ascii="Cambria Math" w:hAnsi="Cambria Math"/>
+                  </w:rPr>
+                  <m:t>ϕ</m:t>
+                </m:r>
+              </m:e>
+              <m:sub>
+                <m:r>
+                  <w:rPr>
+                    <w:rFonts w:ascii="Cambria Math" w:hAnsi="Cambria Math"/>
+                  </w:rPr>
+                  <m:t>1</m:t>
+                </m:r>
+              </m:sub>
+            </m:sSub>
+            <m:r>
+              <w:rPr>
+                <w:rFonts w:ascii="Cambria Math" w:hAnsi="Cambria Math"/>
+              </w:rPr>
+              <m:t>,</m:t>
+            </m:r>
+            <m:sSub>
+              <m:sSubPr>
+                <m:ctrlPr>
+                  <w:rPr>
+                    <w:rFonts w:ascii="Cambria Math" w:hAnsi="Cambria Math"/>
+                  </w:rPr>
+                </m:ctrlPr>
+              </m:sSubPr>
+              <m:e>
+                <m:r>
+                  <m:rPr>
+                    <m:sty m:val="b"/>
+                  </m:rPr>
+                  <w:rPr>
+                    <w:rFonts w:ascii="Cambria Math" w:hAnsi="Cambria Math"/>
+                  </w:rPr>
+                  <m:t>ϕ</m:t>
+                </m:r>
+              </m:e>
+              <m:sub>
+                <m:r>
+                  <w:rPr>
+                    <w:rFonts w:ascii="Cambria Math" w:hAnsi="Cambria Math"/>
+                  </w:rPr>
+                  <m:t>2</m:t>
+                </m:r>
+              </m:sub>
+            </m:sSub>
+            <m:r>
+              <w:rPr>
+                <w:rFonts w:ascii="Cambria Math" w:hAnsi="Cambria Math"/>
+              </w:rPr>
+              <m:t>,⋯,</m:t>
+            </m:r>
+            <m:sSub>
+              <m:sSubPr>
+                <m:ctrlPr>
+                  <w:rPr>
+                    <w:rFonts w:ascii="Cambria Math" w:hAnsi="Cambria Math"/>
+                  </w:rPr>
+                </m:ctrlPr>
+              </m:sSubPr>
+              <m:e>
+                <m:r>
+                  <m:rPr>
+                    <m:sty m:val="b"/>
+                  </m:rPr>
+                  <w:rPr>
+                    <w:rFonts w:ascii="Cambria Math" w:hAnsi="Cambria Math"/>
+                  </w:rPr>
+                  <m:t>ϕ</m:t>
+                </m:r>
+              </m:e>
+              <m:sub>
+                <m:r>
+                  <w:rPr>
+                    <w:rFonts w:ascii="Cambria Math" w:hAnsi="Cambria Math"/>
+                  </w:rPr>
+                  <m:t>N</m:t>
+                </m:r>
+              </m:sub>
+            </m:sSub>
+          </m:e>
+        </m:d>
+      </m:oMath>
+      <w:r>
+        <w:rPr>
+          <w:rFonts w:hint="eastAsia"/>
+        </w:rPr>
+        <w:t>是</w:t>
+      </w:r>
+      <w:r>
+        <w:rPr>
+          <w:rFonts w:hint="eastAsia"/>
+        </w:rPr>
+        <w:t>具有</w:t>
+      </w:r>
+      <w:r>
+        <w:rPr>
+          <w:rFonts w:hint="eastAsia"/>
+        </w:rPr>
+        <w:t>最佳边界</w:t>
+      </w:r>
+      <w:r>
+        <w:rPr>
+          <w:rFonts w:hint="eastAsia"/>
+        </w:rPr>
+        <w:t>为</w:t>
+      </w:r>
+      <w:r>
+        <w:rPr>
+          <w:rFonts w:hint="eastAsia"/>
+        </w:rPr>
+        <w:t>A和B</w:t>
+      </w:r>
+      <w:r>
+        <w:rPr>
+          <w:rFonts w:hint="eastAsia"/>
+        </w:rPr>
+        <w:t>、框架操作符为S的有限</w:t>
+      </w:r>
+      <w:r>
+        <w:rPr>
+          <w:rFonts w:hint="eastAsia"/>
+        </w:rPr>
+        <w:t>框架</w:t>
+      </w:r>
+      <w:r>
+        <w:rPr>
+          <w:rFonts w:hint="eastAsia"/>
+        </w:rPr>
+        <w:t>，则</w:t>
+      </w:r>
+    </w:p>
+    <w:p>
+      <w:pPr>
+        <w:rPr>
+          <w:rFonts w:hint="eastAsia"/>
+        </w:rPr>
+      </w:pPr>
+      <m:oMathPara>
+        <m:oMath>
+          <m:r>
+            <m:rPr>
+              <m:sty m:val="b"/>
+            </m:rPr>
+            <w:rPr>
+              <w:rFonts w:ascii="Cambria Math" w:hAnsi="Cambria Math"/>
+            </w:rPr>
+            <m:t>Ψ</m:t>
+          </m:r>
+          <m:r>
+            <m:rPr>
+              <m:sty m:val="b"/>
+            </m:rPr>
+            <w:rPr>
+              <w:rFonts w:ascii="Cambria Math" w:hAnsi="Cambria Math" w:hint="eastAsia"/>
+            </w:rPr>
+            <m:t>=</m:t>
+          </m:r>
+          <m:d>
+            <m:dPr>
+              <m:begChr m:val="{"/>
+              <m:endChr m:val="}"/>
+              <m:ctrlPr>
+                <w:rPr>
+                  <w:rFonts w:ascii="Cambria Math" w:hAnsi="Cambria Math"/>
+                  <w:b/>
+                </w:rPr>
+              </m:ctrlPr>
+            </m:dPr>
+            <m:e>
+              <m:sSub>
+                <m:sSubPr>
+                  <m:ctrlPr>
+                    <w:rPr>
+                      <w:rFonts w:ascii="Cambria Math" w:hAnsi="Cambria Math"/>
+                      <w:b/>
+                      <w:bCs/>
+                      <w:i/>
+                      <w:iCs/>
+                    </w:rPr>
+                  </m:ctrlPr>
+                </m:sSubPr>
+                <m:e>
+                  <m:r>
+                    <m:rPr>
+                      <m:sty m:val="bi"/>
+                    </m:rPr>
+                    <w:rPr>
+                      <w:rFonts w:ascii="Cambria Math" w:hAnsi="Cambria Math"/>
+                    </w:rPr>
+                    <m:t>ψ</m:t>
+                  </m:r>
+                </m:e>
+                <m:sub>
+                  <m:r>
+                    <m:rPr>
+                      <m:sty m:val="bi"/>
+                    </m:rPr>
+                    <w:rPr>
+                      <w:rFonts w:ascii="Cambria Math" w:hAnsi="Cambria Math"/>
+                    </w:rPr>
+                    <m:t>1</m:t>
+                  </m:r>
+                </m:sub>
+              </m:sSub>
+              <m:r>
+                <m:rPr>
+                  <m:sty m:val="p"/>
+                </m:rPr>
+                <w:rPr>
+                  <w:rFonts w:ascii="Cambria Math" w:hAnsi="Cambria Math"/>
+                </w:rPr>
+                <m:t>=</m:t>
+              </m:r>
+              <m:sSup>
+                <m:sSupPr>
+                  <m:ctrlPr>
+                    <w:rPr>
+                      <w:rFonts w:ascii="Cambria Math" w:hAnsi="Cambria Math"/>
+                    </w:rPr>
+                  </m:ctrlPr>
+                </m:sSupPr>
+                <m:e>
+                  <m:r>
+                    <w:rPr>
+                      <w:rFonts w:ascii="Cambria Math" w:hAnsi="Cambria Math"/>
+                    </w:rPr>
+                    <m:t>S</m:t>
+                  </m:r>
+                </m:e>
+                <m:sup>
+                  <m:r>
+                    <w:rPr>
+                      <w:rFonts w:ascii="Cambria Math" w:hAnsi="Cambria Math"/>
+                    </w:rPr>
+                    <m:t>-1</m:t>
+                  </m:r>
+                </m:sup>
+              </m:sSup>
+              <m:sSub>
+                <m:sSubPr>
+                  <m:ctrlPr>
+                    <w:rPr>
+                      <w:rFonts w:ascii="Cambria Math" w:hAnsi="Cambria Math"/>
+                    </w:rPr>
+                  </m:ctrlPr>
+                </m:sSubPr>
+                <m:e>
+                  <m:r>
+                    <m:rPr>
+                      <m:sty m:val="b"/>
+                    </m:rPr>
+                    <w:rPr>
+                      <w:rFonts w:ascii="Cambria Math" w:hAnsi="Cambria Math"/>
+                    </w:rPr>
+                    <m:t>ϕ</m:t>
+                  </m:r>
+                </m:e>
+                <m:sub>
+                  <m:r>
+                    <w:rPr>
+                      <w:rFonts w:ascii="Cambria Math" w:hAnsi="Cambria Math"/>
+                    </w:rPr>
+                    <m:t>1</m:t>
+                  </m:r>
+                </m:sub>
+              </m:sSub>
+              <m:r>
+                <w:rPr>
+                  <w:rFonts w:ascii="Cambria Math" w:hAnsi="Cambria Math"/>
+                </w:rPr>
+                <m:t>,</m:t>
+              </m:r>
+              <m:r>
+                <m:rPr>
+                  <m:sty m:val="bi"/>
+                </m:rPr>
+                <w:rPr>
+                  <w:rFonts w:ascii="Cambria Math" w:hAnsi="Cambria Math"/>
+                </w:rPr>
+                <m:t xml:space="preserve"> ⋯,</m:t>
+              </m:r>
+              <m:sSub>
+                <m:sSubPr>
+                  <m:ctrlPr>
+                    <w:rPr>
+                      <w:rFonts w:ascii="Cambria Math" w:hAnsi="Cambria Math"/>
+                      <w:b/>
+                      <w:bCs/>
+                      <w:i/>
+                      <w:iCs/>
+                    </w:rPr>
+                  </m:ctrlPr>
+                </m:sSubPr>
+                <m:e>
+                  <m:r>
+                    <m:rPr>
+                      <m:sty m:val="bi"/>
+                    </m:rPr>
+                    <w:rPr>
+                      <w:rFonts w:ascii="Cambria Math" w:hAnsi="Cambria Math"/>
+                    </w:rPr>
+                    <m:t>ψ</m:t>
+                  </m:r>
+                </m:e>
+                <m:sub>
+                  <m:r>
+                    <m:rPr>
+                      <m:sty m:val="bi"/>
+                    </m:rPr>
+                    <w:rPr>
+                      <w:rFonts w:ascii="Cambria Math" w:hAnsi="Cambria Math"/>
+                    </w:rPr>
+                    <m:t>N</m:t>
+                  </m:r>
+                </m:sub>
+              </m:sSub>
+              <m:r>
+                <m:rPr>
+                  <m:sty m:val="p"/>
+                </m:rPr>
+                <w:rPr>
+                  <w:rFonts w:ascii="Cambria Math" w:hAnsi="Cambria Math"/>
+                </w:rPr>
+                <m:t>=</m:t>
+              </m:r>
+              <m:sSup>
+                <m:sSupPr>
+                  <m:ctrlPr>
+                    <w:rPr>
+                      <w:rFonts w:ascii="Cambria Math" w:hAnsi="Cambria Math"/>
+                    </w:rPr>
+                  </m:ctrlPr>
+                </m:sSupPr>
+                <m:e>
+                  <m:r>
+                    <w:rPr>
+                      <w:rFonts w:ascii="Cambria Math" w:hAnsi="Cambria Math"/>
+                    </w:rPr>
+                    <m:t>S</m:t>
+                  </m:r>
+                </m:e>
+                <m:sup>
+                  <m:r>
+                    <w:rPr>
+                      <w:rFonts w:ascii="Cambria Math" w:hAnsi="Cambria Math"/>
+                    </w:rPr>
+                    <m:t>-1</m:t>
+                  </m:r>
+                </m:sup>
+              </m:sSup>
+              <m:sSub>
+                <m:sSubPr>
+                  <m:ctrlPr>
+                    <w:rPr>
+                      <w:rFonts w:ascii="Cambria Math" w:hAnsi="Cambria Math"/>
+                    </w:rPr>
+                  </m:ctrlPr>
+                </m:sSubPr>
+                <m:e>
+                  <m:r>
+                    <m:rPr>
+                      <m:sty m:val="b"/>
+                    </m:rPr>
+                    <w:rPr>
+                      <w:rFonts w:ascii="Cambria Math" w:hAnsi="Cambria Math"/>
+                    </w:rPr>
+                    <m:t>ϕ</m:t>
+                  </m:r>
+                </m:e>
+                <m:sub>
+                  <m:r>
+                    <w:rPr>
+                      <w:rFonts w:ascii="Cambria Math" w:hAnsi="Cambria Math" w:hint="eastAsia"/>
+                    </w:rPr>
+                    <m:t>N</m:t>
+                  </m:r>
+                </m:sub>
+              </m:sSub>
+            </m:e>
+          </m:d>
+        </m:oMath>
+      </m:oMathPara>
+    </w:p>
+    <w:p>
+      <w:r>
+        <w:rPr>
+          <w:rFonts w:hint="eastAsia"/>
+        </w:rPr>
+        <w:t>是一个最佳边界为</w:t>
+      </w:r>
+      <m:oMath>
+        <m:r>
+          <m:rPr>
+            <m:sty m:val="p"/>
+          </m:rPr>
+          <w:rPr>
+            <w:rFonts w:ascii="Cambria Math" w:hAnsi="Cambria Math"/>
+          </w:rPr>
+          <m:t>1/B</m:t>
+        </m:r>
+      </m:oMath>
+      <w:r>
+        <w:rPr>
+          <w:rFonts w:hint="eastAsia"/>
+        </w:rPr>
+        <w:t>和</w:t>
+      </w:r>
+      <m:oMath>
+        <m:r>
+          <m:rPr>
+            <m:sty m:val="p"/>
+          </m:rPr>
+          <w:rPr>
+            <w:rFonts w:ascii="Cambria Math" w:hAnsi="Cambria Math"/>
+          </w:rPr>
+          <m:t>1/A</m:t>
+        </m:r>
+      </m:oMath>
+      <w:r>
+        <w:rPr>
+          <w:rFonts w:hint="eastAsia"/>
+        </w:rPr>
+        <w:t>的框架.</w:t>
+      </w:r>
+      <w:r>
+        <w:t xml:space="preserve"> </w:t>
+      </w:r>
+      <w:r>
+        <w:rPr>
+          <w:rFonts w:hint="eastAsia"/>
+        </w:rPr>
+        <w:t>如果</w:t>
+      </w:r>
+      <m:oMath>
+        <m:r>
+          <m:rPr>
+            <m:sty m:val="b"/>
+          </m:rPr>
+          <w:rPr>
+            <w:rFonts w:ascii="Cambria Math" w:hAnsi="Cambria Math"/>
+          </w:rPr>
+          <m:t>Φ</m:t>
+        </m:r>
+      </m:oMath>
+      <w:r>
+        <w:rPr>
+          <w:rFonts w:hint="eastAsia"/>
+        </w:rPr>
+        <w:t>是紧框架，则</w:t>
+      </w:r>
+      <m:oMath>
+        <m:r>
+          <m:rPr>
+            <m:sty m:val="b"/>
+          </m:rPr>
+          <w:rPr>
+            <w:rFonts w:ascii="Cambria Math" w:hAnsi="Cambria Math"/>
+          </w:rPr>
+          <m:t>Ψ</m:t>
+        </m:r>
+      </m:oMath>
+      <w:r>
+        <w:rPr>
+          <w:rFonts w:hint="eastAsia"/>
+        </w:rPr>
+        <w:t>也是框架常量为</w:t>
+      </w:r>
+      <m:oMath>
+        <m:r>
+          <m:rPr>
+            <m:sty m:val="p"/>
+          </m:rPr>
+          <w:rPr>
+            <w:rFonts w:ascii="Cambria Math" w:hAnsi="Cambria Math"/>
+          </w:rPr>
+          <m:t>1/A</m:t>
+        </m:r>
+      </m:oMath>
+      <w:r>
+        <w:rPr>
+          <w:rFonts w:hint="eastAsia"/>
+        </w:rPr>
+        <w:t>的</w:t>
+      </w:r>
+      <w:r>
+        <w:rPr>
+          <w:rFonts w:hint="eastAsia"/>
+        </w:rPr>
+        <w:t>紧</w:t>
+      </w:r>
+      <w:r>
+        <w:rPr>
+          <w:rFonts w:hint="eastAsia"/>
+        </w:rPr>
+        <w:t>框架</w:t>
+      </w:r>
+      <w:r>
+        <w:rPr>
+          <w:rFonts w:hint="eastAsia"/>
+        </w:rPr>
+        <w:t>。</w:t>
+      </w:r>
+    </w:p>
     <w:p/>
+    <w:p>
+      <w:r>
+        <w:rPr>
+          <w:rFonts w:hint="eastAsia"/>
+        </w:rPr>
+        <w:t>命题6.7</w:t>
+      </w:r>
+      <w:r>
+        <w:t xml:space="preserve"> </w:t>
+      </w:r>
+      <w:r>
+        <w:rPr>
+          <w:rFonts w:hint="eastAsia"/>
+        </w:rPr>
+        <w:t>对于紧，单位</w:t>
+      </w:r>
+      <w:r>
+        <w:rPr>
+          <w:rFonts w:hint="eastAsia"/>
+        </w:rPr>
+        <w:t>标准</w:t>
+      </w:r>
+      <w:r>
+        <w:rPr>
+          <w:rFonts w:hint="eastAsia"/>
+        </w:rPr>
+        <w:t>和角框架我们有以下：</w:t>
+      </w:r>
+    </w:p>
+    <w:p>
+      <w:pPr>
+        <w:rPr>
+          <w:bCs/>
+        </w:rPr>
+      </w:pPr>
+      <w:r>
+        <w:rPr>
+          <w:rFonts w:hint="eastAsia"/>
+        </w:rPr>
+        <w:t>如果</w:t>
+      </w:r>
+      <m:oMath>
+        <m:r>
+          <m:rPr>
+            <m:sty m:val="b"/>
+          </m:rPr>
+          <w:rPr>
+            <w:rFonts w:ascii="Cambria Math" w:hAnsi="Cambria Math"/>
+          </w:rPr>
+          <m:t>Φ</m:t>
+        </m:r>
+      </m:oMath>
+      <w:r>
+        <w:rPr>
+          <w:rFonts w:hint="eastAsia"/>
+        </w:rPr>
+        <w:t>是紧框架，则</w:t>
+      </w:r>
+      <m:oMath>
+        <m:d>
+          <m:dPr>
+            <m:ctrlPr>
+              <w:rPr>
+                <w:rFonts w:ascii="Cambria Math" w:hAnsi="Cambria Math"/>
+                <w:i/>
+              </w:rPr>
+            </m:ctrlPr>
+          </m:dPr>
+          <m:e>
+            <m:r>
+              <w:rPr>
+                <w:rFonts w:ascii="Cambria Math" w:hAnsi="Cambria Math"/>
+              </w:rPr>
+              <m:t>S</m:t>
+            </m:r>
+            <m:r>
+              <m:rPr>
+                <m:sty m:val="bi"/>
+              </m:rPr>
+              <w:rPr>
+                <w:rFonts w:ascii="Cambria Math" w:hAnsi="Cambria Math"/>
+              </w:rPr>
+              <m:t>x,x</m:t>
+            </m:r>
+          </m:e>
+        </m:d>
+        <m:r>
+          <w:rPr>
+            <w:rFonts w:ascii="Cambria Math" w:hAnsi="Cambria Math"/>
+          </w:rPr>
+          <m:t>=</m:t>
+        </m:r>
+        <m:r>
+          <w:rPr>
+            <w:rFonts w:ascii="Cambria Math" w:hAnsi="Cambria Math"/>
+          </w:rPr>
+          <m:t>A</m:t>
+        </m:r>
+        <m:d>
+          <m:dPr>
+            <m:ctrlPr>
+              <w:rPr>
+                <w:rFonts w:ascii="Cambria Math" w:hAnsi="Cambria Math"/>
+                <w:i/>
+              </w:rPr>
+            </m:ctrlPr>
+          </m:dPr>
+          <m:e>
+            <m:r>
+              <m:rPr>
+                <m:sty m:val="bi"/>
+              </m:rPr>
+              <w:rPr>
+                <w:rFonts w:ascii="Cambria Math" w:hAnsi="Cambria Math"/>
+              </w:rPr>
+              <m:t>x,x</m:t>
+            </m:r>
+          </m:e>
+        </m:d>
+      </m:oMath>
+      <w:r>
+        <w:rPr>
+          <w:rFonts w:hint="eastAsia"/>
+        </w:rPr>
+        <w:t>并且</w:t>
+      </w:r>
+      <m:oMath>
+        <m:r>
+          <w:rPr>
+            <w:rFonts w:ascii="Cambria Math" w:hAnsi="Cambria Math"/>
+          </w:rPr>
+          <m:t>S</m:t>
+        </m:r>
+        <m:r>
+          <w:rPr>
+            <w:rFonts w:ascii="Cambria Math" w:hAnsi="Cambria Math"/>
+          </w:rPr>
+          <m:t>=A</m:t>
+        </m:r>
+        <m:sSub>
+          <m:sSubPr>
+            <m:ctrlPr>
+              <w:rPr>
+                <w:rFonts w:ascii="Cambria Math" w:hAnsi="Cambria Math"/>
+                <w:bCs/>
+                <w:i/>
+              </w:rPr>
+            </m:ctrlPr>
+          </m:sSubPr>
+          <m:e>
+            <m:r>
+              <w:rPr>
+                <w:rFonts w:ascii="Cambria Math" w:hAnsi="Cambria Math"/>
+              </w:rPr>
+              <m:t>I</m:t>
+            </m:r>
+          </m:e>
+          <m:sub>
+            <m:r>
+              <w:rPr>
+                <w:rFonts w:ascii="Cambria Math" w:hAnsi="Cambria Math"/>
+              </w:rPr>
+              <m:t>d</m:t>
+            </m:r>
+          </m:sub>
+        </m:sSub>
+      </m:oMath>
+      <w:r>
+        <w:rPr>
+          <w:rFonts w:hint="eastAsia"/>
+          <w:bCs/>
+        </w:rPr>
+        <w:t>.</w:t>
+      </w:r>
+    </w:p>
+    <w:p>
+      <w:pPr>
+        <w:rPr>
+          <w:bCs/>
+        </w:rPr>
+      </w:pPr>
+      <w:r>
+        <w:rPr>
+          <w:rFonts w:hint="eastAsia"/>
+          <w:bCs/>
+        </w:rPr>
+        <w:t>如果</w:t>
+      </w:r>
+      <m:oMath>
+        <m:r>
+          <m:rPr>
+            <m:sty m:val="b"/>
+          </m:rPr>
+          <w:rPr>
+            <w:rFonts w:ascii="Cambria Math" w:hAnsi="Cambria Math"/>
+          </w:rPr>
+          <m:t>Φ</m:t>
+        </m:r>
+      </m:oMath>
+      <w:r>
+        <w:rPr>
+          <w:rFonts w:hint="eastAsia"/>
+          <w:bCs/>
+        </w:rPr>
+        <w:t>是单位标准框架，则</w:t>
+      </w:r>
+      <m:oMath>
+        <m:r>
+          <w:rPr>
+            <w:rFonts w:ascii="Cambria Math" w:hAnsi="Cambria Math"/>
+          </w:rPr>
+          <m:t>G</m:t>
+        </m:r>
+      </m:oMath>
+      <w:r>
+        <w:rPr>
+          <w:rFonts w:hint="eastAsia"/>
+          <w:bCs/>
+        </w:rPr>
+        <w:t>对角线上都是1.</w:t>
+      </w:r>
+    </w:p>
+    <w:p>
+      <w:pPr>
+        <w:rPr>
+          <w:rFonts w:hint="eastAsia"/>
+        </w:rPr>
+      </w:pPr>
+      <w:r>
+        <w:rPr>
+          <w:rFonts w:hint="eastAsia"/>
+        </w:rPr>
+        <w:t>如果</w:t>
+      </w:r>
+      <m:oMath>
+        <m:r>
+          <m:rPr>
+            <m:sty m:val="b"/>
+          </m:rPr>
+          <w:rPr>
+            <w:rFonts w:ascii="Cambria Math" w:hAnsi="Cambria Math"/>
+          </w:rPr>
+          <m:t>Φ</m:t>
+        </m:r>
+      </m:oMath>
+      <w:r>
+        <w:rPr>
+          <w:rFonts w:hint="eastAsia"/>
+        </w:rPr>
+        <w:t>是是角单位标准框架，则</w:t>
+      </w:r>
+      <m:oMath>
+        <m:r>
+          <w:rPr>
+            <w:rFonts w:ascii="Cambria Math" w:hAnsi="Cambria Math"/>
+          </w:rPr>
+          <m:t>G</m:t>
+        </m:r>
+      </m:oMath>
+      <w:r>
+        <w:rPr>
+          <w:rFonts w:hint="eastAsia"/>
+        </w:rPr>
+        <w:t>对角线以外的</w:t>
+      </w:r>
+      <w:r>
+        <w:rPr>
+          <w:rFonts w:hint="eastAsia"/>
+        </w:rPr>
+        <w:t>所有</w:t>
+      </w:r>
+      <w:r>
+        <w:rPr>
+          <w:rFonts w:hint="eastAsia"/>
+        </w:rPr>
+        <w:t>元素都相等。</w:t>
+      </w:r>
+    </w:p>
+    <w:p>
+      <w:r>
+        <w:rPr>
+          <w:rFonts w:hint="eastAsia"/>
+        </w:rPr>
+        <w:t>如果</w:t>
+      </w:r>
+      <m:oMath>
+        <m:r>
+          <m:rPr>
+            <m:sty m:val="b"/>
+          </m:rPr>
+          <w:rPr>
+            <w:rFonts w:ascii="Cambria Math" w:hAnsi="Cambria Math"/>
+          </w:rPr>
+          <m:t>Φ</m:t>
+        </m:r>
+      </m:oMath>
+      <w:r>
+        <w:rPr>
+          <w:rFonts w:hint="eastAsia"/>
+        </w:rPr>
+        <w:t>是是单位标准</w:t>
+      </w:r>
+      <w:r>
+        <w:rPr>
+          <w:rFonts w:hint="eastAsia"/>
+        </w:rPr>
+        <w:t>紧框架，则</w:t>
+      </w:r>
+      <m:oMath>
+        <m:r>
+          <m:rPr>
+            <m:sty m:val="p"/>
+          </m:rPr>
+          <w:rPr>
+            <w:rFonts w:ascii="Cambria Math" w:hAnsi="Cambria Math"/>
+          </w:rPr>
+          <m:t>A=</m:t>
+        </m:r>
+        <m:f>
+          <m:fPr>
+            <m:ctrlPr>
+              <w:rPr>
+                <w:rFonts w:ascii="Cambria Math" w:hAnsi="Cambria Math"/>
+              </w:rPr>
+            </m:ctrlPr>
+          </m:fPr>
+          <m:num>
+            <m:r>
+              <w:rPr>
+                <w:rFonts w:ascii="Cambria Math" w:hAnsi="Cambria Math"/>
+              </w:rPr>
+              <m:t>N</m:t>
+            </m:r>
+          </m:num>
+          <m:den>
+            <m:r>
+              <w:rPr>
+                <w:rFonts w:ascii="Cambria Math" w:hAnsi="Cambria Math"/>
+              </w:rPr>
+              <m:t>d</m:t>
+            </m:r>
+          </m:den>
+        </m:f>
+      </m:oMath>
+      <w:r>
+        <w:rPr>
+          <w:rFonts w:hint="eastAsia"/>
+        </w:rPr>
+        <w:t>.</w:t>
+      </w:r>
+    </w:p>
     <w:p/>
+    <w:p>
+      <w:pPr>
+        <w:rPr>
+          <w:rFonts w:hint="eastAsia"/>
+        </w:rPr>
+      </w:pPr>
+      <w:r>
+        <w:rPr>
+          <w:rFonts w:hint="eastAsia"/>
+        </w:rPr>
+        <w:t>推论 6.1</w:t>
+      </w:r>
+      <w:r>
+        <w:t xml:space="preserve"> </w:t>
+      </w:r>
+      <w:r>
+        <w:rPr>
+          <w:rFonts w:hint="eastAsia"/>
+        </w:rPr>
+        <w:t>设</w:t>
+      </w:r>
+      <m:oMath>
+        <m:sSub>
+          <m:sSubPr>
+            <m:ctrlPr>
+              <w:rPr>
+                <w:rFonts w:ascii="Cambria Math" w:hAnsi="Cambria Math"/>
+                <w:b/>
+              </w:rPr>
+            </m:ctrlPr>
+          </m:sSubPr>
+          <m:e>
+            <m:r>
+              <m:rPr>
+                <m:sty m:val="b"/>
+              </m:rPr>
+              <w:rPr>
+                <w:rFonts w:ascii="Cambria Math" w:hAnsi="Cambria Math"/>
+              </w:rPr>
+              <m:t>Φ</m:t>
+            </m:r>
+          </m:e>
+          <m:sub>
+            <m:r>
+              <w:rPr>
+                <w:rFonts w:ascii="Cambria Math" w:hAnsi="Cambria Math"/>
+              </w:rPr>
+              <m:t>1</m:t>
+            </m:r>
+          </m:sub>
+        </m:sSub>
+        <m:r>
+          <m:rPr>
+            <m:sty m:val="bi"/>
+          </m:rPr>
+          <w:rPr>
+            <w:rFonts w:ascii="Cambria Math" w:hAnsi="Cambria Math"/>
+          </w:rPr>
+          <m:t>,⋯,</m:t>
+        </m:r>
+        <m:sSub>
+          <m:sSubPr>
+            <m:ctrlPr>
+              <w:rPr>
+                <w:rFonts w:ascii="Cambria Math" w:hAnsi="Cambria Math"/>
+                <w:b/>
+              </w:rPr>
+            </m:ctrlPr>
+          </m:sSubPr>
+          <m:e>
+            <m:r>
+              <m:rPr>
+                <m:sty m:val="b"/>
+              </m:rPr>
+              <w:rPr>
+                <w:rFonts w:ascii="Cambria Math" w:hAnsi="Cambria Math"/>
+              </w:rPr>
+              <m:t>Φ</m:t>
+            </m:r>
+          </m:e>
+          <m:sub>
+            <m:r>
+              <w:rPr>
+                <w:rFonts w:ascii="Cambria Math" w:hAnsi="Cambria Math"/>
+              </w:rPr>
+              <m:t>r</m:t>
+            </m:r>
+          </m:sub>
+        </m:sSub>
+      </m:oMath>
+      <w:r>
+        <w:rPr>
+          <w:rFonts w:hint="eastAsia"/>
+        </w:rPr>
+        <w:t>是一组框架，设</w:t>
+      </w:r>
+      <m:oMath>
+        <m:r>
+          <m:rPr>
+            <m:sty m:val="b"/>
+          </m:rPr>
+          <w:rPr>
+            <w:rFonts w:ascii="Cambria Math" w:hAnsi="Cambria Math"/>
+          </w:rPr>
+          <m:t>Φ=</m:t>
+        </m:r>
+        <m:sSub>
+          <m:sSubPr>
+            <m:ctrlPr>
+              <w:rPr>
+                <w:rFonts w:ascii="Cambria Math" w:hAnsi="Cambria Math"/>
+                <w:b/>
+              </w:rPr>
+            </m:ctrlPr>
+          </m:sSubPr>
+          <m:e>
+            <m:r>
+              <m:rPr>
+                <m:sty m:val="b"/>
+              </m:rPr>
+              <w:rPr>
+                <w:rFonts w:ascii="Cambria Math" w:hAnsi="Cambria Math"/>
+              </w:rPr>
+              <m:t>Φ</m:t>
+            </m:r>
+          </m:e>
+          <m:sub>
+            <m:r>
+              <w:rPr>
+                <w:rFonts w:ascii="Cambria Math" w:hAnsi="Cambria Math"/>
+              </w:rPr>
+              <m:t>1</m:t>
+            </m:r>
+          </m:sub>
+        </m:sSub>
+        <m:r>
+          <m:rPr>
+            <m:sty m:val="bi"/>
+          </m:rPr>
+          <w:rPr>
+            <w:rFonts w:ascii="Cambria Math" w:hAnsi="Cambria Math"/>
+          </w:rPr>
+          <m:t>∩⋯∩</m:t>
+        </m:r>
+        <m:sSub>
+          <m:sSubPr>
+            <m:ctrlPr>
+              <w:rPr>
+                <w:rFonts w:ascii="Cambria Math" w:hAnsi="Cambria Math"/>
+                <w:b/>
+              </w:rPr>
+            </m:ctrlPr>
+          </m:sSubPr>
+          <m:e>
+            <m:r>
+              <m:rPr>
+                <m:sty m:val="b"/>
+              </m:rPr>
+              <w:rPr>
+                <w:rFonts w:ascii="Cambria Math" w:hAnsi="Cambria Math"/>
+              </w:rPr>
+              <m:t>Φ</m:t>
+            </m:r>
+          </m:e>
+          <m:sub>
+            <m:r>
+              <w:rPr>
+                <w:rFonts w:ascii="Cambria Math" w:hAnsi="Cambria Math"/>
+              </w:rPr>
+              <m:t>r</m:t>
+            </m:r>
+          </m:sub>
+        </m:sSub>
+      </m:oMath>
+      <w:r>
+        <w:rPr>
+          <w:rFonts w:hint="eastAsia"/>
+        </w:rPr>
+        <w:t>是连接框架，则</w:t>
+      </w:r>
+      <m:oMath>
+        <m:r>
+          <m:rPr>
+            <m:sty m:val="b"/>
+          </m:rPr>
+          <w:rPr>
+            <w:rFonts w:ascii="Cambria Math" w:hAnsi="Cambria Math"/>
+          </w:rPr>
+          <m:t>Φ</m:t>
+        </m:r>
+      </m:oMath>
+      <w:r>
+        <w:rPr>
+          <w:rFonts w:hint="eastAsia"/>
+        </w:rPr>
+        <w:t>的框架操作符S等于各个子框架操作符之和。</w:t>
+      </w:r>
+      <w:bookmarkStart w:id="1" w:name="_GoBack"/>
+      <w:bookmarkEnd w:id="1"/>
+    </w:p>
     <w:p/>
     <w:p/>
     <w:sectPr>
@@ -25793,6 +29317,95 @@
     </w:lvl>
   </w:abstractNum>
   <w:abstractNum w:abstractNumId="2" w15:restartNumberingAfterBreak="0">
+    <w:nsid w:val="36615FD8"/>
+    <w:multiLevelType w:val="hybridMultilevel"/>
+    <w:tmpl w:val="36388608"/>
+    <w:lvl w:ilvl="0" w:tplc="13003964">
+      <w:start w:val="1"/>
+      <w:numFmt w:val="decimal"/>
+      <w:lvlText w:val="%1，"/>
+      <w:lvlJc w:val="left"/>
+      <w:pPr>
+        <w:ind w:left="420" w:hanging="420"/>
+      </w:pPr>
+      <w:rPr>
+        <w:rFonts w:hint="default"/>
+      </w:rPr>
+    </w:lvl>
+    <w:lvl w:ilvl="1" w:tplc="04090019" w:tentative="1">
+      <w:start w:val="1"/>
+      <w:numFmt w:val="lowerLetter"/>
+      <w:lvlText w:val="%2)"/>
+      <w:lvlJc w:val="left"/>
+      <w:pPr>
+        <w:ind w:left="840" w:hanging="420"/>
+      </w:pPr>
+    </w:lvl>
+    <w:lvl w:ilvl="2" w:tplc="0409001B" w:tentative="1">
+      <w:start w:val="1"/>
+      <w:numFmt w:val="lowerRoman"/>
+      <w:lvlText w:val="%3."/>
+      <w:lvlJc w:val="right"/>
+      <w:pPr>
+        <w:ind w:left="1260" w:hanging="420"/>
+      </w:pPr>
+    </w:lvl>
+    <w:lvl w:ilvl="3" w:tplc="0409000F" w:tentative="1">
+      <w:start w:val="1"/>
+      <w:numFmt w:val="decimal"/>
+      <w:lvlText w:val="%4."/>
+      <w:lvlJc w:val="left"/>
+      <w:pPr>
+        <w:ind w:left="1680" w:hanging="420"/>
+      </w:pPr>
+    </w:lvl>
+    <w:lvl w:ilvl="4" w:tplc="04090019" w:tentative="1">
+      <w:start w:val="1"/>
+      <w:numFmt w:val="lowerLetter"/>
+      <w:lvlText w:val="%5)"/>
+      <w:lvlJc w:val="left"/>
+      <w:pPr>
+        <w:ind w:left="2100" w:hanging="420"/>
+      </w:pPr>
+    </w:lvl>
+    <w:lvl w:ilvl="5" w:tplc="0409001B" w:tentative="1">
+      <w:start w:val="1"/>
+      <w:numFmt w:val="lowerRoman"/>
+      <w:lvlText w:val="%6."/>
+      <w:lvlJc w:val="right"/>
+      <w:pPr>
+        <w:ind w:left="2520" w:hanging="420"/>
+      </w:pPr>
+    </w:lvl>
+    <w:lvl w:ilvl="6" w:tplc="0409000F" w:tentative="1">
+      <w:start w:val="1"/>
+      <w:numFmt w:val="decimal"/>
+      <w:lvlText w:val="%7."/>
+      <w:lvlJc w:val="left"/>
+      <w:pPr>
+        <w:ind w:left="2940" w:hanging="420"/>
+      </w:pPr>
+    </w:lvl>
+    <w:lvl w:ilvl="7" w:tplc="04090019" w:tentative="1">
+      <w:start w:val="1"/>
+      <w:numFmt w:val="lowerLetter"/>
+      <w:lvlText w:val="%8)"/>
+      <w:lvlJc w:val="left"/>
+      <w:pPr>
+        <w:ind w:left="3360" w:hanging="420"/>
+      </w:pPr>
+    </w:lvl>
+    <w:lvl w:ilvl="8" w:tplc="0409001B" w:tentative="1">
+      <w:start w:val="1"/>
+      <w:numFmt w:val="lowerRoman"/>
+      <w:lvlText w:val="%9."/>
+      <w:lvlJc w:val="right"/>
+      <w:pPr>
+        <w:ind w:left="3780" w:hanging="420"/>
+      </w:pPr>
+    </w:lvl>
+  </w:abstractNum>
+  <w:abstractNum w:abstractNumId="3" w15:restartNumberingAfterBreak="0">
     <w:nsid w:val="4EF71705"/>
     <w:multiLevelType w:val="hybridMultilevel"/>
     <w:tmpl w:val="54B2AEEE"/>
@@ -25881,7 +29494,7 @@
       </w:pPr>
     </w:lvl>
   </w:abstractNum>
-  <w:abstractNum w:abstractNumId="3" w15:restartNumberingAfterBreak="0">
+  <w:abstractNum w:abstractNumId="4" w15:restartNumberingAfterBreak="0">
     <w:nsid w:val="73775E31"/>
     <w:multiLevelType w:val="hybridMultilevel"/>
     <w:tmpl w:val="894A804E"/>
@@ -25970,7 +29583,7 @@
       </w:pPr>
     </w:lvl>
   </w:abstractNum>
-  <w:abstractNum w:abstractNumId="4" w15:restartNumberingAfterBreak="0">
+  <w:abstractNum w:abstractNumId="5" w15:restartNumberingAfterBreak="0">
     <w:nsid w:val="75631639"/>
     <w:multiLevelType w:val="hybridMultilevel"/>
     <w:tmpl w:val="97C00B3E"/>
@@ -26084,19 +29697,22 @@
     </w:lvl>
   </w:abstractNum>
   <w:num w:numId="1">
-    <w:abstractNumId w:val="2"/>
+    <w:abstractNumId w:val="3"/>
   </w:num>
   <w:num w:numId="2">
-    <w:abstractNumId w:val="3"/>
+    <w:abstractNumId w:val="4"/>
   </w:num>
   <w:num w:numId="3">
-    <w:abstractNumId w:val="4"/>
+    <w:abstractNumId w:val="5"/>
   </w:num>
   <w:num w:numId="4">
     <w:abstractNumId w:val="0"/>
   </w:num>
   <w:num w:numId="5">
     <w:abstractNumId w:val="1"/>
+  </w:num>
+  <w:num w:numId="6">
+    <w:abstractNumId w:val="2"/>
   </w:num>
 </w:numbering>
 </file>

</xml_diff>